<commit_message>
add results and development structure
</commit_message>
<xml_diff>
--- a/tesis.docx
+++ b/tesis.docx
@@ -14473,11 +14473,20 @@
                   </m:den>
                 </m:f>
                 <m:r>
+                  <m:rPr>
+                    <m:sty m:val="p"/>
+                  </m:rPr>
                   <w:rPr>
                     <w:rFonts w:ascii="Cambria Math" w:hAnsi="Cambria Math"/>
                     <w:lang w:val="es-419"/>
                   </w:rPr>
                   <w:softHyphen/>
+                </m:r>
+                <m:r>
+                  <w:rPr>
+                    <w:rFonts w:ascii="Cambria Math" w:hAnsi="Cambria Math"/>
+                    <w:lang w:val="es-419"/>
+                  </w:rPr>
                   <m:t xml:space="preserve"> </m:t>
                 </m:r>
               </m:oMath>
@@ -15504,7 +15513,7 @@
           <v:shape id="_x0000_i1025" type="#_x0000_t75" style="width:189pt;height:275.65pt" o:ole="">
             <v:imagedata r:id="rId18" o:title=""/>
           </v:shape>
-          <o:OLEObject Type="Embed" ProgID="Visio.Drawing.15" ShapeID="_x0000_i1025" DrawAspect="Content" ObjectID="_1685013190" r:id="rId19"/>
+          <o:OLEObject Type="Embed" ProgID="Visio.Drawing.15" ShapeID="_x0000_i1025" DrawAspect="Content" ObjectID="_1685202635" r:id="rId19"/>
         </w:object>
       </w:r>
     </w:p>
@@ -16279,11 +16288,6 @@
     </w:p>
     <w:p>
       <w:pPr>
-        <w:spacing w:line="360" w:lineRule="auto"/>
-      </w:pPr>
-    </w:p>
-    <w:p>
-      <w:pPr>
         <w:rPr>
           <w:lang w:val="es-419"/>
         </w:rPr>
@@ -16623,43 +16627,7 @@
         <w:rPr>
           <w:lang w:val="es-419"/>
         </w:rPr>
-        <w:t>Variables con formato</w:t>
-      </w:r>
-      <w:r>
-        <w:rPr>
-          <w:lang w:val="es-419"/>
-        </w:rPr>
-        <w:t xml:space="preserve"> de negrita</w:t>
-      </w:r>
-      <w:r>
-        <w:rPr>
-          <w:lang w:val="es-419"/>
-        </w:rPr>
-        <w:t xml:space="preserve"> y en </w:t>
-      </w:r>
-      <w:r>
-        <w:rPr>
-          <w:lang w:val="es-419"/>
-        </w:rPr>
-        <w:t>minúscula</w:t>
-      </w:r>
-      <w:r>
-        <w:rPr>
-          <w:lang w:val="es-419"/>
-        </w:rPr>
-        <w:t xml:space="preserve"> representan </w:t>
-      </w:r>
-      <w:r>
-        <w:rPr>
-          <w:lang w:val="es-419"/>
-        </w:rPr>
-        <w:t>vectores</w:t>
-      </w:r>
-      <w:r>
-        <w:rPr>
-          <w:lang w:val="es-419"/>
-        </w:rPr>
-        <w:t xml:space="preserve">. </w:t>
+        <w:t xml:space="preserve">Variables con formato de negrita y en minúscula representan vectores. </w:t>
       </w:r>
     </w:p>
     <w:p>
@@ -16714,13 +16682,7 @@
         <w:rPr>
           <w:lang w:val="en-US"/>
         </w:rPr>
-        <w:t>ML (</w:t>
-      </w:r>
-      <w:r>
-        <w:rPr>
-          <w:lang w:val="en-US"/>
-        </w:rPr>
-        <w:t xml:space="preserve">R, </w:t>
+        <w:t xml:space="preserve">ML (R, </w:t>
       </w:r>
       <m:oMath>
         <m:acc>
@@ -16925,46 +16887,38 @@
     <w:p>
       <w:pPr>
         <w:rPr>
-          <w:lang w:val="en-US"/>
-        </w:rPr>
-      </w:pPr>
-      <w:r>
-        <w:rPr>
-          <w:lang w:val="en-US"/>
+          <w:lang w:val="es-419"/>
+        </w:rPr>
+      </w:pPr>
+      <w:r>
+        <w:rPr>
+          <w:lang w:val="es-419"/>
         </w:rPr>
         <w:t>4</w:t>
       </w:r>
       <w:r>
         <w:rPr>
-          <w:lang w:val="en-US"/>
+          <w:lang w:val="es-419"/>
         </w:rPr>
         <w:tab/>
-        <w:t xml:space="preserve">S = </w:t>
-      </w:r>
-      <w:proofErr w:type="gramStart"/>
-      <w:r>
-        <w:rPr>
-          <w:lang w:val="en-US"/>
-        </w:rPr>
-        <w:t>{ }</w:t>
-      </w:r>
-      <w:proofErr w:type="gramEnd"/>
-    </w:p>
-    <w:p>
-      <w:pPr>
-        <w:rPr>
-          <w:lang w:val="en-US"/>
-        </w:rPr>
-      </w:pPr>
-      <w:r>
-        <w:rPr>
-          <w:lang w:val="en-US"/>
+        <w:t>S = { }</w:t>
+      </w:r>
+    </w:p>
+    <w:p>
+      <w:pPr>
+        <w:rPr>
+          <w:lang w:val="es-419"/>
+        </w:rPr>
+      </w:pPr>
+      <w:r>
+        <w:rPr>
+          <w:lang w:val="es-419"/>
         </w:rPr>
         <w:t>5</w:t>
       </w:r>
       <w:r>
         <w:rPr>
-          <w:lang w:val="en-US"/>
+          <w:lang w:val="es-419"/>
         </w:rPr>
         <w:tab/>
       </w:r>
@@ -16979,7 +16933,7 @@
       </m:oMath>
       <w:r>
         <w:rPr>
-          <w:lang w:val="en-US"/>
+          <w:lang w:val="es-419"/>
         </w:rPr>
         <w:t xml:space="preserve"> = </w:t>
       </w:r>
@@ -17509,17 +17463,7 @@
             <w:rFonts w:ascii="Cambria Math" w:hAnsi="Cambria Math"/>
             <w:lang w:val="es-419"/>
           </w:rPr>
-          <m:t>Ω</m:t>
-        </m:r>
-        <m:r>
-          <m:rPr>
-            <m:sty m:val="p"/>
-          </m:rPr>
-          <w:rPr>
-            <w:rFonts w:ascii="Cambria Math" w:hAnsi="Cambria Math"/>
-            <w:lang w:val="es-419"/>
-          </w:rPr>
-          <m:t>(</m:t>
+          <m:t>Ω(</m:t>
         </m:r>
         <m:sSub>
           <m:sSubPr>
@@ -17571,21 +17515,188 @@
     <w:p>
       <w:pPr>
         <w:rPr>
-          <w:lang w:val="en-US"/>
-        </w:rPr>
-      </w:pPr>
-      <w:r>
-        <w:rPr>
-          <w:lang w:val="en-US"/>
+          <w:lang w:val="es-419"/>
+        </w:rPr>
+      </w:pPr>
+      <w:r>
+        <w:rPr>
+          <w:lang w:val="es-419"/>
         </w:rPr>
         <w:t>9</w:t>
       </w:r>
       <w:r>
         <w:rPr>
-          <w:lang w:val="en-US"/>
+          <w:lang w:val="es-419"/>
         </w:rPr>
         <w:tab/>
       </w:r>
+      <w:proofErr w:type="spellStart"/>
+      <w:r>
+        <w:rPr>
+          <w:lang w:val="es-419"/>
+        </w:rPr>
+        <w:t>nearml</w:t>
+      </w:r>
+      <w:proofErr w:type="spellEnd"/>
+      <w:r>
+        <w:rPr>
+          <w:lang w:val="es-419"/>
+        </w:rPr>
+        <w:t>(</w:t>
+      </w:r>
+      <m:oMath>
+        <m:acc>
+          <m:accPr>
+            <m:chr m:val="̃"/>
+            <m:ctrlPr>
+              <w:rPr>
+                <w:rFonts w:ascii="Cambria Math" w:hAnsi="Cambria Math"/>
+                <w:i/>
+                <w:lang w:val="en-US"/>
+              </w:rPr>
+            </m:ctrlPr>
+          </m:accPr>
+          <m:e>
+            <m:r>
+              <w:rPr>
+                <w:rFonts w:ascii="Cambria Math" w:hAnsi="Cambria Math"/>
+                <w:lang w:val="en-US"/>
+              </w:rPr>
+              <m:t>y</m:t>
+            </m:r>
+          </m:e>
+        </m:acc>
+        <m:r>
+          <w:rPr>
+            <w:rFonts w:ascii="Cambria Math" w:hAnsi="Cambria Math"/>
+            <w:lang w:val="es-419"/>
+          </w:rPr>
+          <m:t xml:space="preserve">, </m:t>
+        </m:r>
+        <m:r>
+          <w:rPr>
+            <w:rFonts w:ascii="Cambria Math" w:hAnsi="Cambria Math"/>
+            <w:lang w:val="en-US"/>
+          </w:rPr>
+          <m:t>l</m:t>
+        </m:r>
+        <m:r>
+          <w:rPr>
+            <w:rFonts w:ascii="Cambria Math" w:hAnsi="Cambria Math"/>
+            <w:lang w:val="es-419"/>
+          </w:rPr>
+          <m:t>-1</m:t>
+        </m:r>
+      </m:oMath>
+      <w:r>
+        <w:rPr>
+          <w:lang w:val="es-419"/>
+        </w:rPr>
+        <w:t>)</w:t>
+      </w:r>
+    </w:p>
+    <w:p>
+      <w:pPr>
+        <w:rPr>
+          <w:lang w:val="es-419"/>
+        </w:rPr>
+      </w:pPr>
+      <w:r>
+        <w:rPr>
+          <w:lang w:val="es-419"/>
+        </w:rPr>
+        <w:t>10</w:t>
+      </w:r>
+      <w:r>
+        <w:rPr>
+          <w:lang w:val="es-419"/>
+        </w:rPr>
+        <w:tab/>
+      </w:r>
+      <m:oMath>
+        <m:acc>
+          <m:accPr>
+            <m:ctrlPr>
+              <w:rPr>
+                <w:rFonts w:ascii="Cambria Math" w:hAnsi="Cambria Math"/>
+                <w:i/>
+                <w:lang w:val="en-US"/>
+              </w:rPr>
+            </m:ctrlPr>
+          </m:accPr>
+          <m:e>
+            <m:r>
+              <w:rPr>
+                <w:rFonts w:ascii="Cambria Math" w:hAnsi="Cambria Math"/>
+                <w:lang w:val="en-US"/>
+              </w:rPr>
+              <m:t>s</m:t>
+            </m:r>
+          </m:e>
+        </m:acc>
+      </m:oMath>
+      <w:r>
+        <w:rPr>
+          <w:lang w:val="es-419"/>
+        </w:rPr>
+        <w:t>(order) = sest (simbolo estimado)</w:t>
+      </w:r>
+    </w:p>
+    <w:p>
+      <w:pPr>
+        <w:rPr>
+          <w:lang w:val="es-419"/>
+        </w:rPr>
+      </w:pPr>
+      <w:r>
+        <w:rPr>
+          <w:lang w:val="es-419"/>
+        </w:rPr>
+        <w:t>11</w:t>
+      </w:r>
+      <w:r>
+        <w:rPr>
+          <w:lang w:val="es-419"/>
+        </w:rPr>
+        <w:tab/>
+        <w:t xml:space="preserve">devolver </w:t>
+      </w:r>
+      <m:oMath>
+        <m:acc>
+          <m:accPr>
+            <m:ctrlPr>
+              <w:rPr>
+                <w:rFonts w:ascii="Cambria Math" w:hAnsi="Cambria Math"/>
+                <w:i/>
+                <w:lang w:val="en-US"/>
+              </w:rPr>
+            </m:ctrlPr>
+          </m:accPr>
+          <m:e>
+            <m:r>
+              <w:rPr>
+                <w:rFonts w:ascii="Cambria Math" w:hAnsi="Cambria Math"/>
+                <w:lang w:val="en-US"/>
+              </w:rPr>
+              <m:t>s</m:t>
+            </m:r>
+          </m:e>
+        </m:acc>
+      </m:oMath>
+    </w:p>
+    <w:p>
+      <w:pPr>
+        <w:rPr>
+          <w:lang w:val="es-419"/>
+        </w:rPr>
+      </w:pPr>
+    </w:p>
+    <w:p>
+      <w:pPr>
+        <w:rPr>
+          <w:lang w:val="en-US"/>
+        </w:rPr>
+      </w:pPr>
       <w:proofErr w:type="spellStart"/>
       <w:proofErr w:type="gramStart"/>
       <w:r>
@@ -17636,238 +17747,34 @@
             <w:rFonts w:ascii="Cambria Math" w:hAnsi="Cambria Math"/>
             <w:lang w:val="en-US"/>
           </w:rPr>
-          <m:t xml:space="preserve"> </m:t>
-        </m:r>
-        <m:r>
-          <w:rPr>
-            <w:rFonts w:ascii="Cambria Math" w:hAnsi="Cambria Math"/>
-            <w:lang w:val="en-US"/>
-          </w:rPr>
-          <m:t>l</m:t>
-        </m:r>
-        <m:r>
-          <w:rPr>
-            <w:rFonts w:ascii="Cambria Math" w:hAnsi="Cambria Math"/>
-            <w:lang w:val="en-US"/>
-          </w:rPr>
-          <m:t>-1</m:t>
-        </m:r>
-      </m:oMath>
-      <w:r>
-        <w:rPr>
-          <w:lang w:val="en-US"/>
-        </w:rPr>
-        <w:t>)</w:t>
-      </w:r>
-    </w:p>
-    <w:p>
-      <w:pPr>
-        <w:rPr>
-          <w:lang w:val="es-419"/>
-        </w:rPr>
-      </w:pPr>
-      <w:r>
-        <w:rPr>
-          <w:lang w:val="es-419"/>
-        </w:rPr>
-        <w:t>10</w:t>
-      </w:r>
-      <w:r>
-        <w:rPr>
-          <w:lang w:val="es-419"/>
-        </w:rPr>
-        <w:tab/>
-      </w:r>
-      <m:oMath>
-        <m:acc>
-          <m:accPr>
-            <m:ctrlPr>
-              <w:rPr>
-                <w:rFonts w:ascii="Cambria Math" w:hAnsi="Cambria Math"/>
-                <w:i/>
-                <w:lang w:val="en-US"/>
-              </w:rPr>
-            </m:ctrlPr>
-          </m:accPr>
-          <m:e>
-            <m:r>
-              <w:rPr>
-                <w:rFonts w:ascii="Cambria Math" w:hAnsi="Cambria Math"/>
-                <w:lang w:val="en-US"/>
-              </w:rPr>
-              <m:t>s</m:t>
-            </m:r>
-          </m:e>
-        </m:acc>
-      </m:oMath>
-      <w:r>
-        <w:rPr>
-          <w:lang w:val="es-419"/>
-        </w:rPr>
-        <w:t>(</w:t>
-      </w:r>
-      <w:proofErr w:type="spellStart"/>
-      <w:r>
-        <w:rPr>
-          <w:lang w:val="es-419"/>
-        </w:rPr>
-        <w:t>order</w:t>
-      </w:r>
-      <w:proofErr w:type="spellEnd"/>
-      <w:r>
-        <w:rPr>
-          <w:lang w:val="es-419"/>
-        </w:rPr>
-        <w:t xml:space="preserve">) = </w:t>
-      </w:r>
-      <w:proofErr w:type="spellStart"/>
-      <w:r>
-        <w:rPr>
-          <w:lang w:val="es-419"/>
-        </w:rPr>
-        <w:t>sest</w:t>
-      </w:r>
-      <w:proofErr w:type="spellEnd"/>
-      <w:r>
-        <w:rPr>
-          <w:lang w:val="es-419"/>
-        </w:rPr>
-        <w:t xml:space="preserve"> (</w:t>
-      </w:r>
-      <w:proofErr w:type="spellStart"/>
-      <w:r>
-        <w:rPr>
-          <w:lang w:val="es-419"/>
-        </w:rPr>
-        <w:t>simbolo</w:t>
-      </w:r>
-      <w:proofErr w:type="spellEnd"/>
-      <w:r>
-        <w:rPr>
-          <w:lang w:val="es-419"/>
-        </w:rPr>
-        <w:t xml:space="preserve"> estimado)</w:t>
-      </w:r>
-    </w:p>
-    <w:p>
-      <w:pPr>
-        <w:rPr>
-          <w:lang w:val="en-US"/>
-        </w:rPr>
-      </w:pPr>
-      <w:r>
-        <w:rPr>
-          <w:lang w:val="es-419"/>
-        </w:rPr>
-        <w:t>11</w:t>
-      </w:r>
-      <w:r>
-        <w:rPr>
-          <w:lang w:val="es-419"/>
-        </w:rPr>
-        <w:tab/>
-        <w:t xml:space="preserve">devolver </w:t>
-      </w:r>
-      <m:oMath>
-        <m:acc>
-          <m:accPr>
-            <m:ctrlPr>
-              <w:rPr>
-                <w:rFonts w:ascii="Cambria Math" w:hAnsi="Cambria Math"/>
-                <w:i/>
-                <w:lang w:val="en-US"/>
-              </w:rPr>
-            </m:ctrlPr>
-          </m:accPr>
-          <m:e>
-            <m:r>
-              <w:rPr>
-                <w:rFonts w:ascii="Cambria Math" w:hAnsi="Cambria Math"/>
-                <w:lang w:val="en-US"/>
-              </w:rPr>
-              <m:t>s</m:t>
-            </m:r>
-          </m:e>
-        </m:acc>
-      </m:oMath>
-    </w:p>
-    <w:p>
-      <w:pPr>
-        <w:rPr>
-          <w:lang w:val="en-US"/>
-        </w:rPr>
-      </w:pPr>
-    </w:p>
-    <w:p>
-      <w:pPr>
-        <w:rPr>
-          <w:lang w:val="es-419"/>
-        </w:rPr>
-      </w:pPr>
-      <w:r>
-        <w:rPr>
-          <w:lang w:val="es-419"/>
-        </w:rPr>
-        <w:t>nearml(</w:t>
-      </w:r>
-      <m:oMath>
-        <m:acc>
-          <m:accPr>
-            <m:chr m:val="̃"/>
-            <m:ctrlPr>
-              <w:rPr>
-                <w:rFonts w:ascii="Cambria Math" w:hAnsi="Cambria Math"/>
-                <w:i/>
-                <w:lang w:val="en-US"/>
-              </w:rPr>
-            </m:ctrlPr>
-          </m:accPr>
-          <m:e>
-            <m:r>
-              <w:rPr>
-                <w:rFonts w:ascii="Cambria Math" w:hAnsi="Cambria Math"/>
-                <w:lang w:val="en-US"/>
-              </w:rPr>
-              <m:t>y</m:t>
-            </m:r>
-          </m:e>
-        </m:acc>
-        <m:r>
-          <w:rPr>
-            <w:rFonts w:ascii="Cambria Math" w:hAnsi="Cambria Math"/>
-            <w:lang w:val="es-419"/>
-          </w:rPr>
-          <m:t>,</m:t>
-        </m:r>
-        <m:r>
-          <w:rPr>
-            <w:rFonts w:ascii="Cambria Math" w:hAnsi="Cambria Math"/>
-            <w:lang w:val="en-US"/>
-          </w:rPr>
           <m:t>n</m:t>
         </m:r>
       </m:oMath>
       <w:r>
         <w:rPr>
-          <w:lang w:val="es-419"/>
+          <w:lang w:val="en-US"/>
         </w:rPr>
         <w:t>)</w:t>
       </w:r>
     </w:p>
     <w:p>
-      <w:r>
+      <w:pPr>
+        <w:rPr>
+          <w:lang w:val="en-US"/>
+        </w:rPr>
+      </w:pPr>
+      <w:r>
+        <w:rPr>
+          <w:lang w:val="en-US"/>
+        </w:rPr>
         <w:t>1</w:t>
       </w:r>
       <w:r>
+        <w:rPr>
+          <w:lang w:val="en-US"/>
+        </w:rPr>
         <w:tab/>
-      </w:r>
-      <w:proofErr w:type="spellStart"/>
-      <w:r>
-        <w:t>for</w:t>
-      </w:r>
-      <w:proofErr w:type="spellEnd"/>
-      <w:r>
-        <w:t xml:space="preserve"> (k = 1 to </w:t>
+        <w:t xml:space="preserve">for (k = 1 to </w:t>
       </w:r>
       <m:oMath>
         <m:r>
@@ -17878,6 +17785,9 @@
         </m:r>
       </m:oMath>
       <w:r>
+        <w:rPr>
+          <w:lang w:val="en-US"/>
+        </w:rPr>
         <w:t xml:space="preserve">) do </w:t>
       </w:r>
     </w:p>
@@ -17997,69 +17907,56 @@
     <w:p>
       <w:pPr>
         <w:rPr>
-          <w:lang w:val="en-US"/>
-        </w:rPr>
-      </w:pPr>
-      <w:r>
-        <w:rPr>
-          <w:lang w:val="en-US"/>
+          <w:lang w:val="es-419"/>
+        </w:rPr>
+      </w:pPr>
+      <w:r>
+        <w:rPr>
+          <w:lang w:val="es-419"/>
         </w:rPr>
         <w:t>3</w:t>
       </w:r>
       <w:r>
         <w:rPr>
-          <w:lang w:val="en-US"/>
+          <w:lang w:val="es-419"/>
         </w:rPr>
         <w:tab/>
       </w:r>
       <w:r>
         <w:rPr>
-          <w:lang w:val="en-US"/>
+          <w:lang w:val="es-419"/>
         </w:rPr>
         <w:tab/>
       </w:r>
       <w:r>
         <w:rPr>
-          <w:lang w:val="en-US"/>
+          <w:lang w:val="es-419"/>
         </w:rPr>
         <w:tab/>
-      </w:r>
-      <w:proofErr w:type="gramStart"/>
-      <w:r>
-        <w:rPr>
-          <w:lang w:val="en-US"/>
-        </w:rPr>
-        <w:t>break</w:t>
-      </w:r>
-      <w:proofErr w:type="gramEnd"/>
-      <w:r>
-        <w:rPr>
-          <w:lang w:val="en-US"/>
-        </w:rPr>
-        <w:t xml:space="preserve"> </w:t>
-      </w:r>
-    </w:p>
-    <w:p>
-      <w:pPr>
-        <w:rPr>
-          <w:lang w:val="en-US"/>
-        </w:rPr>
-      </w:pPr>
-      <w:r>
-        <w:rPr>
-          <w:lang w:val="en-US"/>
+        <w:t xml:space="preserve">break </w:t>
+      </w:r>
+    </w:p>
+    <w:p>
+      <w:pPr>
+        <w:rPr>
+          <w:lang w:val="es-419"/>
+        </w:rPr>
+      </w:pPr>
+      <w:r>
+        <w:rPr>
+          <w:lang w:val="es-419"/>
         </w:rPr>
         <w:t>4</w:t>
       </w:r>
       <w:r>
         <w:rPr>
-          <w:lang w:val="en-US"/>
+          <w:lang w:val="es-419"/>
         </w:rPr>
         <w:tab/>
       </w:r>
       <w:r>
         <w:rPr>
-          <w:lang w:val="en-US"/>
+          <w:lang w:val="es-419"/>
         </w:rPr>
         <w:tab/>
       </w:r>
@@ -18089,16 +17986,30 @@
                 <w:rFonts w:ascii="Cambria Math" w:hAnsi="Cambria Math"/>
                 <w:lang w:val="en-US"/>
               </w:rPr>
-              <m:t>n+1</m:t>
+              <m:t>n</m:t>
+            </m:r>
+            <m:r>
+              <w:rPr>
+                <w:rFonts w:ascii="Cambria Math" w:hAnsi="Cambria Math"/>
+                <w:lang w:val="es-419"/>
+              </w:rPr>
+              <m:t>+1</m:t>
             </m:r>
           </m:sub>
         </m:sSub>
         <m:r>
           <w:rPr>
             <w:rFonts w:ascii="Cambria Math" w:hAnsi="Cambria Math"/>
+            <w:lang w:val="es-419"/>
+          </w:rPr>
+          <m:t>=</m:t>
+        </m:r>
+        <m:r>
+          <w:rPr>
+            <w:rFonts w:ascii="Cambria Math" w:hAnsi="Cambria Math"/>
             <w:lang w:val="en-US"/>
           </w:rPr>
-          <m:t>=k</m:t>
+          <m:t>k</m:t>
         </m:r>
       </m:oMath>
     </w:p>
@@ -18324,28 +18235,7 @@
                     <w:rFonts w:ascii="Cambria Math" w:hAnsi="Cambria Math"/>
                     <w:lang w:val="es-419"/>
                   </w:rPr>
-                  <m:t>i</m:t>
-                </m:r>
-                <m:r>
-                  <w:rPr>
-                    <w:rFonts w:ascii="Cambria Math" w:hAnsi="Cambria Math"/>
-                    <w:lang w:val="es-419"/>
-                  </w:rPr>
-                  <m:t>=</m:t>
-                </m:r>
-                <m:r>
-                  <w:rPr>
-                    <w:rFonts w:ascii="Cambria Math" w:hAnsi="Cambria Math"/>
-                    <w:lang w:val="es-419"/>
-                  </w:rPr>
-                  <m:t>n</m:t>
-                </m:r>
-                <m:r>
-                  <w:rPr>
-                    <w:rFonts w:ascii="Cambria Math" w:hAnsi="Cambria Math"/>
-                    <w:lang w:val="es-419"/>
-                  </w:rPr>
-                  <m:t>_+ 1</m:t>
+                  <m:t>i=n_+ 1</m:t>
                 </m:r>
               </m:sub>
               <m:sup>
@@ -18688,14 +18578,7 @@
                 <w:rFonts w:ascii="Cambria Math" w:hAnsi="Cambria Math"/>
                 <w:lang w:val="es-419"/>
               </w:rPr>
-              <m:t>n</m:t>
-            </m:r>
-            <m:r>
-              <w:rPr>
-                <w:rFonts w:ascii="Cambria Math" w:hAnsi="Cambria Math"/>
-                <w:lang w:val="es-419"/>
-              </w:rPr>
-              <m:t>+1,</m:t>
+              <m:t>n+1,</m:t>
             </m:r>
             <m:sSub>
               <m:sSubPr>
@@ -18722,14 +18605,7 @@
                     <w:rFonts w:ascii="Cambria Math" w:hAnsi="Cambria Math"/>
                     <w:lang w:val="es-419"/>
                   </w:rPr>
-                  <m:t>n</m:t>
-                </m:r>
-                <m:r>
-                  <w:rPr>
-                    <w:rFonts w:ascii="Cambria Math" w:hAnsi="Cambria Math"/>
-                    <w:lang w:val="es-419"/>
-                  </w:rPr>
-                  <m:t>+1</m:t>
+                  <m:t>n+1</m:t>
                 </m:r>
               </m:sub>
             </m:sSub>
@@ -18807,17 +18683,7 @@
             <w:rFonts w:ascii="Cambria Math" w:hAnsi="Cambria Math"/>
             <w:lang w:val="es-419"/>
           </w:rPr>
-          <m:t>Ω</m:t>
-        </m:r>
-        <m:r>
-          <m:rPr>
-            <m:sty m:val="p"/>
-          </m:rPr>
-          <w:rPr>
-            <w:rFonts w:ascii="Cambria Math" w:hAnsi="Cambria Math"/>
-            <w:lang w:val="es-419"/>
-          </w:rPr>
-          <m:t>(</m:t>
+          <m:t>Ω(</m:t>
         </m:r>
         <m:sSub>
           <m:sSubPr>
@@ -19203,21 +19069,7 @@
                 <w:rFonts w:ascii="Cambria Math" w:hAnsi="Cambria Math"/>
                 <w:lang w:val="en-US"/>
               </w:rPr>
-              <m:t>n</m:t>
-            </m:r>
-            <m:r>
-              <w:rPr>
-                <w:rFonts w:ascii="Cambria Math" w:hAnsi="Cambria Math"/>
-                <w:lang w:val="en-US"/>
-              </w:rPr>
-              <m:t>,1</m:t>
-            </m:r>
-            <m:r>
-              <w:rPr>
-                <w:rFonts w:ascii="Cambria Math" w:hAnsi="Cambria Math"/>
-                <w:lang w:val="en-US"/>
-              </w:rPr>
-              <m:t>,</m:t>
+              <m:t>n,1,</m:t>
             </m:r>
           </m:sub>
         </m:sSub>
@@ -19534,14 +19386,7 @@
                 <w:rFonts w:ascii="Cambria Math" w:hAnsi="Cambria Math"/>
                 <w:lang w:val="en-US"/>
               </w:rPr>
-              <m:t>D</m:t>
-            </m:r>
-            <m:r>
-              <w:rPr>
-                <w:rFonts w:ascii="Cambria Math" w:hAnsi="Cambria Math"/>
-                <w:lang w:val="en-US"/>
-              </w:rPr>
-              <m:t xml:space="preserve"> </m:t>
+              <m:t xml:space="preserve">D </m:t>
             </m:r>
           </m:sub>
         </m:sSub>
@@ -19587,42 +19432,42 @@
     <w:p>
       <w:pPr>
         <w:rPr>
-          <w:lang w:val="en-US"/>
-        </w:rPr>
-      </w:pPr>
-      <w:r>
-        <w:rPr>
-          <w:lang w:val="en-US"/>
+          <w:lang w:val="es-419"/>
+        </w:rPr>
+      </w:pPr>
+      <w:r>
+        <w:rPr>
+          <w:lang w:val="es-419"/>
         </w:rPr>
         <w:t>18</w:t>
       </w:r>
       <w:r>
         <w:rPr>
-          <w:lang w:val="en-US"/>
+          <w:lang w:val="es-419"/>
         </w:rPr>
         <w:tab/>
       </w:r>
       <w:r>
         <w:rPr>
-          <w:lang w:val="en-US"/>
+          <w:lang w:val="es-419"/>
         </w:rPr>
         <w:tab/>
       </w:r>
       <w:r>
         <w:rPr>
-          <w:lang w:val="en-US"/>
+          <w:lang w:val="es-419"/>
         </w:rPr>
         <w:tab/>
       </w:r>
       <w:r>
         <w:rPr>
-          <w:lang w:val="en-US"/>
+          <w:lang w:val="es-419"/>
         </w:rPr>
         <w:tab/>
       </w:r>
       <w:r>
         <w:rPr>
-          <w:lang w:val="en-US"/>
+          <w:lang w:val="es-419"/>
         </w:rPr>
         <w:tab/>
       </w:r>
@@ -19650,7 +19495,7 @@
         <m:r>
           <w:rPr>
             <w:rFonts w:ascii="Cambria Math" w:hAnsi="Cambria Math"/>
-            <w:lang w:val="en-US"/>
+            <w:lang w:val="es-419"/>
           </w:rPr>
           <m:t>=</m:t>
         </m:r>
@@ -19684,7 +19529,7 @@
             <m:r>
               <w:rPr>
                 <w:rFonts w:ascii="Cambria Math" w:hAnsi="Cambria Math"/>
-                <w:lang w:val="en-US"/>
+                <w:lang w:val="es-419"/>
               </w:rPr>
               <m:t>,</m:t>
             </m:r>
@@ -19693,14 +19538,28 @@
                 <w:rFonts w:ascii="Cambria Math" w:hAnsi="Cambria Math"/>
                 <w:lang w:val="en-US"/>
               </w:rPr>
-              <m:t>level(i)</m:t>
+              <m:t>level</m:t>
             </m:r>
             <m:r>
               <w:rPr>
                 <w:rFonts w:ascii="Cambria Math" w:hAnsi="Cambria Math"/>
+                <w:lang w:val="es-419"/>
+              </w:rPr>
+              <m:t>(</m:t>
+            </m:r>
+            <m:r>
+              <w:rPr>
+                <w:rFonts w:ascii="Cambria Math" w:hAnsi="Cambria Math"/>
                 <w:lang w:val="en-US"/>
               </w:rPr>
-              <m:t xml:space="preserve"> </m:t>
+              <m:t>i</m:t>
+            </m:r>
+            <m:r>
+              <w:rPr>
+                <w:rFonts w:ascii="Cambria Math" w:hAnsi="Cambria Math"/>
+                <w:lang w:val="es-419"/>
+              </w:rPr>
+              <m:t xml:space="preserve">) </m:t>
             </m:r>
           </m:sub>
         </m:sSub>
@@ -19709,7 +19568,7 @@
     <w:p>
       <w:pPr>
         <w:rPr>
-          <w:lang w:val="en-US"/>
+          <w:lang w:val="es-419"/>
         </w:rPr>
       </w:pPr>
     </w:p>
@@ -19717,7 +19576,7 @@
       <w:pPr>
         <w:ind w:left="360"/>
         <w:rPr>
-          <w:lang w:val="en-US"/>
+          <w:lang w:val="es-419"/>
         </w:rPr>
       </w:pPr>
     </w:p>
@@ -19749,7 +19608,10 @@
         <w:t xml:space="preserve"> </w:t>
       </w:r>
       <w:r>
-        <w:t xml:space="preserve">Simulación </w:t>
+        <w:t>Simulación</w:t>
+      </w:r>
+      <w:r>
+        <w:t xml:space="preserve"> del algoritmo</w:t>
       </w:r>
     </w:p>
     <w:p>
@@ -20053,16 +19915,7 @@
               <w:jc w:val="both"/>
             </w:pPr>
             <w:r>
-              <w:t>Índice</w:t>
-            </w:r>
-            <w:r>
-              <w:t xml:space="preserve"> de </w:t>
-            </w:r>
-            <w:r>
-              <w:t>modulación</w:t>
-            </w:r>
-            <w:r>
-              <w:t>(BPSK,16-QAM o 64-QAM).</w:t>
+              <w:t>Índice de modulación(BPSK,16-QAM o 64-QAM).</w:t>
             </w:r>
           </w:p>
         </w:tc>
@@ -20322,10 +20175,7 @@
               <w:jc w:val="both"/>
             </w:pPr>
             <w:r>
-              <w:t xml:space="preserve">Parte </w:t>
-            </w:r>
-            <w:r>
-              <w:t>real de la k-</w:t>
+              <w:t>Parte real de la k-</w:t>
             </w:r>
             <w:proofErr w:type="spellStart"/>
             <w:r>
@@ -20386,13 +20236,7 @@
               <w:jc w:val="both"/>
             </w:pPr>
             <w:r>
-              <w:t xml:space="preserve">Parte </w:t>
-            </w:r>
-            <w:r>
-              <w:t>imaginaria</w:t>
-            </w:r>
-            <w:r>
-              <w:t xml:space="preserve"> de la k-</w:t>
+              <w:t>Parte imaginaria de la k-</w:t>
             </w:r>
             <w:proofErr w:type="spellStart"/>
             <w:r>
@@ -20739,76 +20583,85 @@
     </w:p>
     <w:p>
       <w:pPr>
+        <w:pStyle w:val="Ttulo1"/>
+        <w:rPr>
+          <w:rFonts w:eastAsia="Arial" w:cs="Arial"/>
+        </w:rPr>
+      </w:pPr>
+      <w:r>
+        <w:t>C</w:t>
+      </w:r>
+      <w:r>
+        <w:rPr>
+          <w:rFonts w:eastAsia="Arial" w:cs="Arial"/>
+        </w:rPr>
+        <w:t>APÍTULO V. RESULTADOS</w:t>
+      </w:r>
+    </w:p>
+    <w:p/>
+    <w:p>
+      <w:pPr>
         <w:pStyle w:val="Ttulo2"/>
         <w:rPr>
-          <w:b w:val="0"/>
-          <w:bCs/>
-        </w:rPr>
-      </w:pPr>
-      <w:r>
-        <w:rPr>
-          <w:b w:val="0"/>
-          <w:bCs/>
-        </w:rPr>
-        <w:t xml:space="preserve">4.3 </w:t>
-      </w:r>
-      <w:r>
-        <w:rPr>
-          <w:b w:val="0"/>
-          <w:bCs/>
-        </w:rPr>
-        <w:t>Verificación e implementación</w:t>
-      </w:r>
-    </w:p>
-    <w:p>
-      <w:pPr>
-        <w:rPr>
-          <w:lang w:val="es-419"/>
-        </w:rPr>
-      </w:pPr>
-      <w:r>
-        <w:rPr>
-          <w:lang w:val="es-419"/>
-        </w:rPr>
-        <w:t xml:space="preserve">La verificación de un sistema digital es de gran relevancia y desafío, en muchos casos la verificación consume más recursos en términos de tiempo y trabajo que todas las etapas del flujo de diseño. En esta sección se presenta la estructura y requerimientos de hardware necesarios para realizar una verificación del detector </w:t>
+          <w:lang w:val="es-419"/>
+        </w:rPr>
+      </w:pPr>
+      <w:r>
+        <w:rPr>
+          <w:lang w:val="es-419"/>
+        </w:rPr>
+        <w:t xml:space="preserve">5.1 </w:t>
       </w:r>
       <w:proofErr w:type="spellStart"/>
       <w:r>
         <w:rPr>
           <w:lang w:val="es-419"/>
         </w:rPr>
-        <w:t>Near</w:t>
+        <w:t>S</w:t>
+      </w:r>
+      <w:r>
+        <w:rPr>
+          <w:lang w:val="es-419"/>
+        </w:rPr>
+        <w:t>intesis</w:t>
       </w:r>
       <w:proofErr w:type="spellEnd"/>
-      <w:r>
-        <w:rPr>
-          <w:lang w:val="es-419"/>
-        </w:rPr>
-        <w:t xml:space="preserve"> ML. Finalmente, se presenta una implementación física de sistema.</w:t>
-      </w:r>
-    </w:p>
-    <w:p>
-      <w:pPr>
-        <w:rPr>
-          <w:lang w:val="es-419"/>
-        </w:rPr>
-      </w:pPr>
+    </w:p>
+    <w:p>
+      <w:pPr>
+        <w:pStyle w:val="Ttulo2"/>
+        <w:rPr>
+          <w:lang w:val="es-419"/>
+        </w:rPr>
+      </w:pPr>
+      <w:r>
+        <w:rPr>
+          <w:lang w:val="es-419"/>
+        </w:rPr>
+        <w:t xml:space="preserve">5.2 Latencia </w:t>
+      </w:r>
+    </w:p>
+    <w:p>
+      <w:pPr>
+        <w:pStyle w:val="Ttulo2"/>
+        <w:rPr>
+          <w:lang w:val="es-419"/>
+        </w:rPr>
+      </w:pPr>
+      <w:r>
+        <w:rPr>
+          <w:lang w:val="es-419"/>
+        </w:rPr>
+        <w:t xml:space="preserve">5.3 Verificación </w:t>
+      </w:r>
     </w:p>
     <w:p>
       <w:pPr>
         <w:pStyle w:val="Ttulo3"/>
       </w:pPr>
       <w:r>
-        <w:t>4.3.1</w:t>
-      </w:r>
-      <w:r>
-        <w:t xml:space="preserve"> </w:t>
-      </w:r>
-      <w:proofErr w:type="spellStart"/>
-      <w:r>
-        <w:t>Testbench</w:t>
-      </w:r>
-      <w:proofErr w:type="spellEnd"/>
+        <w:t>5.3.1 Configuración del sistema</w:t>
+      </w:r>
     </w:p>
     <w:p/>
     <w:p>
@@ -20818,10 +20671,7 @@
         </w:rPr>
       </w:pPr>
       <w:r>
-        <w:t xml:space="preserve">En la figura x se muestra el ambiente de pruebas para la verificación de la exactitud de la arquitectura propuesta en este trabajo, se compone </w:t>
-      </w:r>
-      <w:r>
-        <w:t xml:space="preserve">de una computadora, interfaz y detector </w:t>
+        <w:t xml:space="preserve">En la figura x se muestra el ambiente de pruebas para la verificación de la exactitud de la arquitectura propuesta en este trabajo, se compone de una computadora, interfaz y detector </w:t>
       </w:r>
       <w:proofErr w:type="spellStart"/>
       <w:r>
@@ -20845,7 +20695,7 @@
         </w:rPr>
         <w:lastRenderedPageBreak/>
         <w:drawing>
-          <wp:inline distT="0" distB="0" distL="0" distR="0" wp14:anchorId="15B9BDF4" wp14:editId="54F8DB72">
+          <wp:inline distT="0" distB="0" distL="0" distR="0" wp14:anchorId="59DBF17C" wp14:editId="65CC13B6">
             <wp:extent cx="4171950" cy="2147215"/>
             <wp:effectExtent l="0" t="0" r="0" b="0"/>
             <wp:docPr id="3" name="Imagen 3"/>
@@ -20900,13 +20750,10 @@
         <w:pStyle w:val="Ttulo3"/>
       </w:pPr>
       <w:r>
-        <w:t xml:space="preserve">4.3.2 Requerimientos de </w:t>
-      </w:r>
-      <w:r>
-        <w:t>interfaz</w:t>
-      </w:r>
-      <w:r>
-        <w:t xml:space="preserve"> </w:t>
+        <w:t>5.3</w:t>
+      </w:r>
+      <w:r>
+        <w:t xml:space="preserve">.2 Requerimientos de interfaz </w:t>
       </w:r>
     </w:p>
     <w:p/>
@@ -20920,31 +20767,7 @@
         <w:rPr>
           <w:noProof/>
         </w:rPr>
-        <w:t>A continuacion, se muestran</w:t>
-      </w:r>
-      <w:r>
-        <w:rPr>
-          <w:noProof/>
-        </w:rPr>
-        <w:t xml:space="preserve"> </w:t>
-      </w:r>
-      <w:r>
-        <w:rPr>
-          <w:noProof/>
-        </w:rPr>
-        <w:t>los requerimientos de hardware de cada bloque de la interfaz</w:t>
-      </w:r>
-      <w:r>
-        <w:rPr>
-          <w:noProof/>
-        </w:rPr>
-        <w:t xml:space="preserve">. En la figura 1 se presenta el dimensionamiento de la memoria de entrada, consta de 2304 palabras de 32 bits para </w:t>
-      </w:r>
-      <w:r>
-        <w:rPr>
-          <w:noProof/>
-        </w:rPr>
-        <w:t xml:space="preserve">la matriz </w:t>
+        <w:t xml:space="preserve">A continuacion, se muestran los requerimientos de hardware de cada bloque de la interfaz. En la figura 1 se presenta el dimensionamiento de la memoria de entrada, consta de 2304 palabras de 32 bits para la matriz </w:t>
       </w:r>
       <m:oMath>
         <m:r>
@@ -20994,7 +20817,7 @@
           <w:noProof/>
         </w:rPr>
         <w:drawing>
-          <wp:inline distT="0" distB="0" distL="0" distR="0" wp14:anchorId="79103A62" wp14:editId="0AA7BD35">
+          <wp:inline distT="0" distB="0" distL="0" distR="0" wp14:anchorId="611D1C02" wp14:editId="34C87256">
             <wp:extent cx="2545307" cy="3022600"/>
             <wp:effectExtent l="0" t="0" r="0" b="0"/>
             <wp:docPr id="5" name="Imagen 5"/>
@@ -21063,13 +20886,7 @@
         <w:rPr>
           <w:noProof/>
         </w:rPr>
-        <w:t xml:space="preserve">En  la figura x se muestra el registro de configuracion,se requiere 2 bits M1 y M0, siendo M1 el más </w:t>
-      </w:r>
-      <w:r>
-        <w:rPr>
-          <w:noProof/>
-        </w:rPr>
-        <w:t>significativo. Los valores en binario 00,01 y 10 representan las modulaciones QPSK, 16</w:t>
+        <w:t>En  la figura x se muestra el registro de configuracion,se requiere 2 bits M1 y M0, siendo M1 el más significativo. Los valores en binario 00,01 y 10 representan las modulaciones QPSK, 16</w:t>
       </w:r>
       <w:r>
         <w:rPr>
@@ -21096,7 +20913,7 @@
         </w:rPr>
         <w:lastRenderedPageBreak/>
         <w:drawing>
-          <wp:inline distT="0" distB="0" distL="0" distR="0" wp14:anchorId="0D215F71" wp14:editId="36D1A010">
+          <wp:inline distT="0" distB="0" distL="0" distR="0" wp14:anchorId="08D71F84" wp14:editId="3FE0CF5D">
             <wp:extent cx="3746311" cy="2579334"/>
             <wp:effectExtent l="0" t="0" r="0" b="0"/>
             <wp:docPr id="7" name="Imagen 7"/>
@@ -21137,13 +20954,7 @@
         <w:jc w:val="center"/>
       </w:pPr>
       <w:r>
-        <w:t>Figura x. Requerimientos de</w:t>
-      </w:r>
-      <w:r>
-        <w:t xml:space="preserve"> registro de configuración</w:t>
-      </w:r>
-      <w:r>
-        <w:t xml:space="preserve">. </w:t>
+        <w:t xml:space="preserve">Figura x. Requerimientos de registro de configuración. </w:t>
       </w:r>
     </w:p>
     <w:p>
@@ -21200,7 +21011,7 @@
           <w:noProof/>
         </w:rPr>
         <w:drawing>
-          <wp:inline distT="0" distB="0" distL="0" distR="0" wp14:anchorId="3B730A0F" wp14:editId="677910DD">
+          <wp:inline distT="0" distB="0" distL="0" distR="0" wp14:anchorId="2E7FF668" wp14:editId="7E1CC287">
             <wp:extent cx="4417274" cy="1079500"/>
             <wp:effectExtent l="0" t="0" r="0" b="0"/>
             <wp:docPr id="8" name="Imagen 8"/>
@@ -21241,13 +21052,7 @@
         <w:jc w:val="center"/>
       </w:pPr>
       <w:r>
-        <w:t xml:space="preserve">Figura x. </w:t>
-      </w:r>
-      <w:r>
-        <w:t>Registro de estado</w:t>
-      </w:r>
-      <w:r>
-        <w:t xml:space="preserve">. </w:t>
+        <w:t xml:space="preserve">Figura x. Registro de estado. </w:t>
       </w:r>
     </w:p>
     <w:p>
@@ -21277,7 +21082,7 @@
           <w:noProof/>
         </w:rPr>
         <w:drawing>
-          <wp:inline distT="0" distB="0" distL="0" distR="0" wp14:anchorId="69C7432E" wp14:editId="3320BD69">
+          <wp:inline distT="0" distB="0" distL="0" distR="0" wp14:anchorId="305FB193" wp14:editId="622C2A0B">
             <wp:extent cx="4387756" cy="1123812"/>
             <wp:effectExtent l="0" t="0" r="0" b="0"/>
             <wp:docPr id="6" name="Imagen 6"/>
@@ -21318,10 +21123,7 @@
         <w:jc w:val="center"/>
       </w:pPr>
       <w:r>
-        <w:t xml:space="preserve">Figura x. Requerimientos de </w:t>
-      </w:r>
-      <w:r>
-        <w:t>registro de salida.</w:t>
+        <w:t>Figura x. Requerimientos de registro de salida.</w:t>
       </w:r>
     </w:p>
     <w:p>
@@ -21340,34 +21142,65 @@
         <w:rPr>
           <w:lang w:val="es-419"/>
         </w:rPr>
-        <w:t>4.3.3 Diseño de drivers</w:t>
-      </w:r>
-    </w:p>
-    <w:p>
-      <w:pPr>
-        <w:rPr>
-          <w:lang w:val="es-419"/>
-        </w:rPr>
-      </w:pPr>
+        <w:lastRenderedPageBreak/>
+        <w:t xml:space="preserve">5.3.3 </w:t>
+      </w:r>
+      <w:r>
+        <w:rPr>
+          <w:lang w:val="es-419"/>
+        </w:rPr>
+        <w:t>Diseño de drivers</w:t>
+      </w:r>
+      <w:r>
+        <w:rPr>
+          <w:lang w:val="es-419"/>
+        </w:rPr>
+        <w:t xml:space="preserve"> </w:t>
+      </w:r>
+    </w:p>
+    <w:p>
+      <w:pPr>
+        <w:pStyle w:val="Ttulo3"/>
+        <w:rPr>
+          <w:lang w:val="es-419"/>
+        </w:rPr>
+      </w:pPr>
+      <w:r>
+        <w:rPr>
+          <w:lang w:val="es-419"/>
+        </w:rPr>
+        <w:t xml:space="preserve">5.3.4 Cama de pruebas </w:t>
+      </w:r>
+    </w:p>
+    <w:p>
+      <w:pPr>
+        <w:pStyle w:val="Ttulo3"/>
+        <w:rPr>
+          <w:lang w:val="es-419"/>
+        </w:rPr>
+      </w:pPr>
+      <w:r>
+        <w:rPr>
+          <w:lang w:val="es-419"/>
+        </w:rPr>
+        <w:t>5.3.5 Resultados de pruebas</w:t>
+      </w:r>
     </w:p>
     <w:p>
       <w:pPr>
         <w:pStyle w:val="Ttulo1"/>
         <w:rPr>
-          <w:lang w:val="en-US"/>
+          <w:lang w:val="es-419"/>
         </w:rPr>
       </w:pPr>
       <w:bookmarkStart w:id="55" w:name="_heading=h.up0w75asubyr" w:colFirst="0" w:colLast="0"/>
       <w:bookmarkEnd w:id="55"/>
-      <w:proofErr w:type="spellStart"/>
-      <w:r>
-        <w:rPr>
-          <w:lang w:val="en-US"/>
-        </w:rPr>
-        <w:lastRenderedPageBreak/>
+      <w:r>
+        <w:rPr>
+          <w:lang w:val="es-419"/>
+        </w:rPr>
         <w:t>Bibliografía</w:t>
       </w:r>
-      <w:proofErr w:type="spellEnd"/>
     </w:p>
     <w:p>
       <w:pPr>
@@ -22120,6 +21953,7 @@
         <w:rPr>
           <w:lang w:val="en-US"/>
         </w:rPr>
+        <w:lastRenderedPageBreak/>
         <w:t>[10]</w:t>
       </w:r>
       <w:r>
@@ -22183,14 +22017,7 @@
         <w:rPr>
           <w:lang w:val="en-US"/>
         </w:rPr>
-        <w:t xml:space="preserve"> Jim, Wang Jing Harding, “Vehicle-to-Vehicle Communications: </w:t>
-      </w:r>
-      <w:r>
-        <w:rPr>
-          <w:lang w:val="en-US"/>
-        </w:rPr>
-        <w:lastRenderedPageBreak/>
-        <w:t xml:space="preserve">Readiness of V2V Technology for Application,” </w:t>
+        <w:t xml:space="preserve"> Jim, Wang Jing Harding, “Vehicle-to-Vehicle Communications: Readiness of V2V Technology for Application,” </w:t>
       </w:r>
       <w:r>
         <w:rPr>
@@ -22848,6 +22675,7 @@
         <w:rPr>
           <w:lang w:val="en-US"/>
         </w:rPr>
+        <w:lastRenderedPageBreak/>
         <w:t>[20]</w:t>
       </w:r>
       <w:r>
@@ -22883,14 +22711,7 @@
         <w:rPr>
           <w:lang w:val="en-US"/>
         </w:rPr>
-        <w:t xml:space="preserve"> High Level </w:t>
-      </w:r>
-      <w:r>
-        <w:rPr>
-          <w:lang w:val="en-US"/>
-        </w:rPr>
-        <w:lastRenderedPageBreak/>
-        <w:t xml:space="preserve">Synthesis: Case studies,” </w:t>
+        <w:t xml:space="preserve"> High Level Synthesis: Case studies,” </w:t>
       </w:r>
       <w:r>
         <w:rPr>
@@ -23475,7 +23296,14 @@
         <w:rPr>
           <w:lang w:val="en-US"/>
         </w:rPr>
-        <w:t>: 10.1109/LCOMM.2013.011113.121535.</w:t>
+        <w:t xml:space="preserve">: </w:t>
+      </w:r>
+      <w:r>
+        <w:rPr>
+          <w:lang w:val="en-US"/>
+        </w:rPr>
+        <w:lastRenderedPageBreak/>
+        <w:t>10.1109/LCOMM.2013.011113.121535.</w:t>
       </w:r>
     </w:p>
     <w:p>
@@ -23490,7 +23318,6 @@
         <w:rPr>
           <w:lang w:val="en-US"/>
         </w:rPr>
-        <w:lastRenderedPageBreak/>
         <w:t>[30]</w:t>
       </w:r>
       <w:r>
@@ -24226,7 +24053,14 @@
         <w:rPr>
           <w:lang w:val="en-US"/>
         </w:rPr>
-        <w:t xml:space="preserve">, vol. 74, no. 4, pp. 1163–1177, 2014, </w:t>
+        <w:t xml:space="preserve">, vol. </w:t>
+      </w:r>
+      <w:r>
+        <w:rPr>
+          <w:lang w:val="en-US"/>
+        </w:rPr>
+        <w:lastRenderedPageBreak/>
+        <w:t xml:space="preserve">74, no. 4, pp. 1163–1177, 2014, </w:t>
       </w:r>
       <w:proofErr w:type="spellStart"/>
       <w:r>
@@ -24252,7 +24086,6 @@
         <w:rPr>
           <w:lang w:val="en-US"/>
         </w:rPr>
-        <w:lastRenderedPageBreak/>
         <w:t>[39]</w:t>
       </w:r>
       <w:r>
@@ -26884,28 +26717,28 @@
 </file>
 
 <file path=customXml/item1.xml><?xml version="1.0" encoding="utf-8"?>
-<b:Sources xmlns:b="http://schemas.openxmlformats.org/officeDocument/2006/bibliography" xmlns="http://schemas.openxmlformats.org/officeDocument/2006/bibliography" SelectedStyle="\APASixthEditionOfficeOnline.xsl" StyleName="APA" Version="6"/>
-</file>
-
-<file path=customXml/item2.xml><?xml version="1.0" encoding="utf-8"?>
 <go:gDocsCustomXmlDataStorage xmlns:go="http://customooxmlschemas.google.com/" xmlns:r="http://schemas.openxmlformats.org/officeDocument/2006/relationships">
   <go:docsCustomData xmlns:go="http://customooxmlschemas.google.com/" roundtripDataSignature="AMtx7mi3qws/No25BOzKXYd89+Cuk8LKdQ==">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</go:docsCustomData>
 </go:gDocsCustomXmlDataStorage>
 </file>
 
-<file path=customXml/itemProps1.xml><?xml version="1.0" encoding="utf-8"?>
-<ds:datastoreItem xmlns:ds="http://schemas.openxmlformats.org/officeDocument/2006/customXml" ds:itemID="{9992EDFF-1A5F-474E-A2A8-E6B5BECFB014}">
-  <ds:schemaRefs>
-    <ds:schemaRef ds:uri="http://schemas.openxmlformats.org/officeDocument/2006/bibliography"/>
-  </ds:schemaRefs>
-</ds:datastoreItem>
+<file path=customXml/item2.xml><?xml version="1.0" encoding="utf-8"?>
+<b:Sources xmlns:b="http://schemas.openxmlformats.org/officeDocument/2006/bibliography" xmlns="http://schemas.openxmlformats.org/officeDocument/2006/bibliography" SelectedStyle="\APASixthEditionOfficeOnline.xsl" StyleName="APA" Version="6"/>
 </file>
 
-<file path=customXml/itemProps2.xml><?xml version="1.0" encoding="utf-8"?>
+<file path=customXml/itemProps1.xml><?xml version="1.0" encoding="utf-8"?>
 <ds:datastoreItem xmlns:ds="http://schemas.openxmlformats.org/officeDocument/2006/customXml" ds:itemID="{11111111-1234-1234-1234-123412341234}">
   <ds:schemaRefs>
     <ds:schemaRef ds:uri="http://customooxmlschemas.google.com/"/>
     <ds:schemaRef ds:uri="http://schemas.openxmlformats.org/officeDocument/2006/relationships"/>
   </ds:schemaRefs>
 </ds:datastoreItem>
+</file>
+
+<file path=customXml/itemProps2.xml><?xml version="1.0" encoding="utf-8"?>
+<ds:datastoreItem xmlns:ds="http://schemas.openxmlformats.org/officeDocument/2006/customXml" ds:itemID="{9992EDFF-1A5F-474E-A2A8-E6B5BECFB014}">
+  <ds:schemaRefs>
+    <ds:schemaRef ds:uri="http://schemas.openxmlformats.org/officeDocument/2006/bibliography"/>
+  </ds:schemaRefs>
+</ds:datastoreItem>
 </file>
</xml_diff>

<commit_message>
add 2.5.3 and 2.5.4
</commit_message>
<xml_diff>
--- a/tesis.docx
+++ b/tesis.docx
@@ -1,6 +1,6 @@
 
 <file path=word/document.xml><?xml version="1.0" encoding="utf-8"?>
-<w:document xmlns:wpc="http://schemas.microsoft.com/office/word/2010/wordprocessingCanvas" xmlns:cx="http://schemas.microsoft.com/office/drawing/2014/chartex" xmlns:cx1="http://schemas.microsoft.com/office/drawing/2015/9/8/chartex" xmlns:cx2="http://schemas.microsoft.com/office/drawing/2015/10/21/chartex" xmlns:cx3="http://schemas.microsoft.com/office/drawing/2016/5/9/chartex" xmlns:cx4="http://schemas.microsoft.com/office/drawing/2016/5/10/chartex" xmlns:cx5="http://schemas.microsoft.com/office/drawing/2016/5/11/chartex" xmlns:cx6="http://schemas.microsoft.com/office/drawing/2016/5/12/chartex" xmlns:cx7="http://schemas.microsoft.com/office/drawing/2016/5/13/chartex" xmlns:cx8="http://schemas.microsoft.com/office/drawing/2016/5/14/chartex" xmlns:mc="http://schemas.openxmlformats.org/markup-compatibility/2006" xmlns:aink="http://schemas.microsoft.com/office/drawing/2016/ink" xmlns:am3d="http://schemas.microsoft.com/office/drawing/2017/model3d" xmlns:o="urn:schemas-microsoft-com:office:office" xmlns:r="http://schemas.openxmlformats.org/officeDocument/2006/relationships" xmlns:m="http://schemas.openxmlformats.org/officeDocument/2006/math" xmlns:v="urn:schemas-microsoft-com:vml" xmlns:wp14="http://schemas.microsoft.com/office/word/2010/wordprocessingDrawing" xmlns:wp="http://schemas.openxmlformats.org/drawingml/2006/wordprocessingDrawing" xmlns:w10="urn:schemas-microsoft-com:office:word" xmlns:w="http://schemas.openxmlformats.org/wordprocessingml/2006/main" xmlns:w14="http://schemas.microsoft.com/office/word/2010/wordml" xmlns:w15="http://schemas.microsoft.com/office/word/2012/wordml" xmlns:w16cex="http://schemas.microsoft.com/office/word/2018/wordml/cex" xmlns:w16cid="http://schemas.microsoft.com/office/word/2016/wordml/cid" xmlns:w16="http://schemas.microsoft.com/office/word/2018/wordml" xmlns:w16se="http://schemas.microsoft.com/office/word/2015/wordml/symex" xmlns:wpg="http://schemas.microsoft.com/office/word/2010/wordprocessingGroup" xmlns:wpi="http://schemas.microsoft.com/office/word/2010/wordprocessingInk" xmlns:wne="http://schemas.microsoft.com/office/word/2006/wordml" xmlns:wps="http://schemas.microsoft.com/office/word/2010/wordprocessingShape" mc:Ignorable="w14 w15 w16se w16cid w16 w16cex wp14">
+<w:document xmlns:wpc="http://schemas.microsoft.com/office/word/2010/wordprocessingCanvas" xmlns:cx="http://schemas.microsoft.com/office/drawing/2014/chartex" xmlns:cx1="http://schemas.microsoft.com/office/drawing/2015/9/8/chartex" xmlns:cx2="http://schemas.microsoft.com/office/drawing/2015/10/21/chartex" xmlns:cx3="http://schemas.microsoft.com/office/drawing/2016/5/9/chartex" xmlns:cx4="http://schemas.microsoft.com/office/drawing/2016/5/10/chartex" xmlns:cx5="http://schemas.microsoft.com/office/drawing/2016/5/11/chartex" xmlns:cx6="http://schemas.microsoft.com/office/drawing/2016/5/12/chartex" xmlns:cx7="http://schemas.microsoft.com/office/drawing/2016/5/13/chartex" xmlns:cx8="http://schemas.microsoft.com/office/drawing/2016/5/14/chartex" xmlns:mc="http://schemas.openxmlformats.org/markup-compatibility/2006" xmlns:aink="http://schemas.microsoft.com/office/drawing/2016/ink" xmlns:am3d="http://schemas.microsoft.com/office/drawing/2017/model3d" xmlns:o="urn:schemas-microsoft-com:office:office" xmlns:r="http://schemas.openxmlformats.org/officeDocument/2006/relationships" xmlns:m="http://schemas.openxmlformats.org/officeDocument/2006/math" xmlns:v="urn:schemas-microsoft-com:vml" xmlns:wp14="http://schemas.microsoft.com/office/word/2010/wordprocessingDrawing" xmlns:wp="http://schemas.openxmlformats.org/drawingml/2006/wordprocessingDrawing" xmlns:w10="urn:schemas-microsoft-com:office:word" xmlns:w="http://schemas.openxmlformats.org/wordprocessingml/2006/main" xmlns:w14="http://schemas.microsoft.com/office/word/2010/wordml" xmlns:w15="http://schemas.microsoft.com/office/word/2012/wordml" xmlns:w16cex="http://schemas.microsoft.com/office/word/2018/wordml/cex" xmlns:w16cid="http://schemas.microsoft.com/office/word/2016/wordml/cid" xmlns:w16="http://schemas.microsoft.com/office/word/2018/wordml" xmlns:w16sdtdh="http://schemas.microsoft.com/office/word/2020/wordml/sdtdatahash" xmlns:w16se="http://schemas.microsoft.com/office/word/2015/wordml/symex" xmlns:wpg="http://schemas.microsoft.com/office/word/2010/wordprocessingGroup" xmlns:wpi="http://schemas.microsoft.com/office/word/2010/wordprocessingInk" xmlns:wne="http://schemas.microsoft.com/office/word/2006/wordml" xmlns:wps="http://schemas.microsoft.com/office/word/2010/wordprocessingShape" mc:Ignorable="w14 w15 w16se w16cid w16 w16cex w16sdtdh wp14">
   <w:body>
     <w:p>
       <w:pPr>
@@ -9870,14 +9870,74 @@
         <w:rPr>
           <w:rFonts w:cs="Arial"/>
         </w:rPr>
-        <w:t xml:space="preserve">En el estado del arte es conocido que la estimación de parámetros en el receptor se complica en un sistema V2V, debido a la ICI (Interferencia entre portadoras) que afecta a las subportadoras piloto, las cuales son necesarias para la correcta estimación del canal, tal como se describe a detalle en [3 y 11]. Por otro lado, los receptores iterativos tales como [3 y 11] requieren al menos 5 iteraciones para alcanzar un rendimiento BER aceptable. El </w:t>
+        <w:t>En el estado del arte es conocido que la estimación de parámetros en el receptor se complica en un sistema V2V, debido a la ICI (Interferencia entre portadoras) que afecta a las subportadoras piloto, las cuales son necesarias para la correcta estimación del canal, tal como se describe a detalle en [3</w:t>
+      </w:r>
+      <w:r>
+        <w:rPr>
+          <w:rFonts w:cs="Arial"/>
+        </w:rPr>
+        <w:t>] y [</w:t>
+      </w:r>
+      <w:r>
+        <w:rPr>
+          <w:rFonts w:cs="Arial"/>
+        </w:rPr>
+        <w:t>11]. Por otro lado, los receptores iterativos tales como</w:t>
+      </w:r>
+      <w:r>
+        <w:rPr>
+          <w:rFonts w:cs="Arial"/>
+        </w:rPr>
+        <w:t xml:space="preserve"> </w:t>
+      </w:r>
+      <w:r>
+        <w:rPr>
+          <w:rFonts w:cs="Arial"/>
+        </w:rPr>
+        <w:t xml:space="preserve"> [3</w:t>
+      </w:r>
+      <w:r>
+        <w:rPr>
+          <w:rFonts w:cs="Arial"/>
+        </w:rPr>
+        <w:t>] y [</w:t>
+      </w:r>
+      <w:r>
+        <w:rPr>
+          <w:rFonts w:cs="Arial"/>
+        </w:rPr>
+        <w:t xml:space="preserve">11] requieren al menos 5 iteraciones para alcanzar un rendimiento BER aceptable. El </w:t>
       </w:r>
       <w:r>
         <w:rPr>
           <w:rFonts w:cs="Arial"/>
         </w:rPr>
         <w:lastRenderedPageBreak/>
-        <w:t>estimador de canal reportado en [34] es adecuado para operar en canales altamente variantes. Las investigaciones llevadas a cabo en [13 y 14], presentan sistemas con estimadores de datos adecuados para contrarrestar la ICI, logrando un mejor rendimiento que los receptores normalmente usados. Sin embargo, se realizan modificaciones en la capa física del estándar 802.11p, lo cual introduce incompatibilidades.</w:t>
+        <w:t>estimador de canal reportado en [34] es adecuado para operar en canales altamente variantes. Las investigaciones llevadas a cabo en [13</w:t>
+      </w:r>
+      <w:r>
+        <w:rPr>
+          <w:rFonts w:cs="Arial"/>
+        </w:rPr>
+        <w:t>]</w:t>
+      </w:r>
+      <w:r>
+        <w:rPr>
+          <w:rFonts w:cs="Arial"/>
+        </w:rPr>
+        <w:t xml:space="preserve"> </w:t>
+      </w:r>
+      <w:r>
+        <w:rPr>
+          <w:rFonts w:cs="Arial"/>
+        </w:rPr>
+        <w:t>y [</w:t>
+      </w:r>
+      <w:r>
+        <w:rPr>
+          <w:rFonts w:cs="Arial"/>
+        </w:rPr>
+        <w:t>14], presentan sistemas con estimadores de datos adecuados para contrarrestar la ICI, logrando un mejor rendimiento que los receptores normalmente usados. Sin embargo, se realizan modificaciones en la capa física del estándar 802.11p, lo cual introduce incompatibilidades.</w:t>
       </w:r>
     </w:p>
     <w:p>
@@ -10169,7 +10229,19 @@
         <w:rPr>
           <w:rFonts w:cs="Arial"/>
         </w:rPr>
-        <w:t xml:space="preserve"> en conjunto con la descomposición QR de la matriz de canal, ha comenzado a tener un gran auge [38, 39]. Recientemente, una gran contribución</w:t>
+        <w:t xml:space="preserve"> en conjunto con la descomposición QR de la matriz de canal, ha comenzado a tener un gran auge [38</w:t>
+      </w:r>
+      <w:r>
+        <w:rPr>
+          <w:rFonts w:cs="Arial"/>
+        </w:rPr>
+        <w:t>], [</w:t>
+      </w:r>
+      <w:r>
+        <w:rPr>
+          <w:rFonts w:cs="Arial"/>
+        </w:rPr>
+        <w:t>39]. Recientemente, una gran contribución</w:t>
       </w:r>
       <w:r>
         <w:rPr>
@@ -10250,18 +10322,24 @@
         <w:spacing w:line="360" w:lineRule="auto"/>
         <w:rPr>
           <w:rFonts w:eastAsia="Arial" w:cs="Arial"/>
+          <w:b/>
+          <w:bCs/>
         </w:rPr>
       </w:pPr>
       <w:bookmarkStart w:id="47" w:name="_Toc76987365"/>
       <w:r>
         <w:rPr>
           <w:rFonts w:eastAsia="Arial" w:cs="Arial"/>
+          <w:b/>
+          <w:bCs/>
         </w:rPr>
         <w:t xml:space="preserve">2.5.1 </w:t>
       </w:r>
       <w:r>
         <w:rPr>
           <w:rFonts w:eastAsia="Arial" w:cs="Arial"/>
+          <w:b/>
+          <w:bCs/>
         </w:rPr>
         <w:t>Modelo del receptor</w:t>
       </w:r>
@@ -10269,6 +10347,8 @@
       <w:r>
         <w:rPr>
           <w:rFonts w:eastAsia="Arial" w:cs="Arial"/>
+          <w:b/>
+          <w:bCs/>
         </w:rPr>
         <w:t xml:space="preserve"> </w:t>
       </w:r>
@@ -10324,6 +10404,15 @@
         </w:rPr>
         <w:t xml:space="preserve"> convolución discreta: </w:t>
       </w:r>
+    </w:p>
+    <w:p>
+      <w:pPr>
+        <w:spacing w:line="360" w:lineRule="auto"/>
+        <w:rPr>
+          <w:rFonts w:cs="Arial"/>
+          <w:lang w:val="es-419"/>
+        </w:rPr>
+      </w:pPr>
     </w:p>
     <w:p>
       <w:pPr>
@@ -10662,7 +10751,7 @@
             </w:r>
             <w:r>
               <w:rPr>
-                <w:rFonts w:ascii="Arial" w:hAnsi="Arial" w:cs="Arial"/>
+                <w:rFonts w:cs="Arial"/>
                 <w:lang w:val="es-419"/>
               </w:rPr>
               <w:fldChar w:fldCharType="begin"/>
@@ -10678,7 +10767,7 @@
             </w:r>
             <w:r>
               <w:rPr>
-                <w:rFonts w:ascii="Arial" w:hAnsi="Arial" w:cs="Arial"/>
+                <w:rFonts w:cs="Arial"/>
                 <w:lang w:val="es-419"/>
               </w:rPr>
               <w:fldChar w:fldCharType="separate"/>
@@ -10695,7 +10784,7 @@
             </w:r>
             <w:r>
               <w:rPr>
-                <w:rFonts w:ascii="Arial" w:hAnsi="Arial" w:cs="Arial"/>
+                <w:rFonts w:cs="Arial"/>
                 <w:lang w:val="es-419"/>
               </w:rPr>
               <w:fldChar w:fldCharType="end"/>
@@ -11111,39 +11200,7 @@
           <w:rFonts w:cs="Arial"/>
           <w:lang w:val="es-419"/>
         </w:rPr>
-        <w:t xml:space="preserve"> es el ruido aditivo Gaussiano blanco (</w:t>
-      </w:r>
-      <w:proofErr w:type="spellStart"/>
-      <w:r>
-        <w:rPr>
-          <w:rFonts w:cs="Arial"/>
-          <w:lang w:val="es-419"/>
-        </w:rPr>
-        <w:t>additive</w:t>
-      </w:r>
-      <w:proofErr w:type="spellEnd"/>
-      <w:r>
-        <w:rPr>
-          <w:rFonts w:cs="Arial"/>
-          <w:lang w:val="es-419"/>
-        </w:rPr>
-        <w:t xml:space="preserve"> White Gaussian </w:t>
-      </w:r>
-      <w:proofErr w:type="spellStart"/>
-      <w:r>
-        <w:rPr>
-          <w:rFonts w:cs="Arial"/>
-          <w:lang w:val="es-419"/>
-        </w:rPr>
-        <w:t>noise</w:t>
-      </w:r>
-      <w:proofErr w:type="spellEnd"/>
-      <w:r>
-        <w:rPr>
-          <w:rFonts w:cs="Arial"/>
-          <w:lang w:val="es-419"/>
-        </w:rPr>
-        <w:t>, AWGN) complejo.</w:t>
+        <w:t xml:space="preserve"> es el ruido aditivo Gaussiano blanco (additive White Gaussian noise, AWGN) complejo.</w:t>
       </w:r>
     </w:p>
     <w:p>
@@ -11370,7 +11427,7 @@
             </w:r>
             <w:r>
               <w:rPr>
-                <w:rFonts w:ascii="Arial" w:hAnsi="Arial" w:cs="Arial"/>
+                <w:rFonts w:cs="Arial"/>
                 <w:lang w:val="es-419"/>
               </w:rPr>
               <w:fldChar w:fldCharType="begin"/>
@@ -11386,7 +11443,7 @@
             </w:r>
             <w:r>
               <w:rPr>
-                <w:rFonts w:ascii="Arial" w:hAnsi="Arial" w:cs="Arial"/>
+                <w:rFonts w:cs="Arial"/>
                 <w:lang w:val="es-419"/>
               </w:rPr>
               <w:fldChar w:fldCharType="separate"/>
@@ -11403,7 +11460,7 @@
             </w:r>
             <w:r>
               <w:rPr>
-                <w:rFonts w:ascii="Arial" w:hAnsi="Arial" w:cs="Arial"/>
+                <w:rFonts w:cs="Arial"/>
                 <w:lang w:val="es-419"/>
               </w:rPr>
               <w:fldChar w:fldCharType="end"/>
@@ -12783,15 +12840,6 @@
           <w:lang w:val="es-419"/>
         </w:rPr>
       </w:pPr>
-    </w:p>
-    <w:p>
-      <w:pPr>
-        <w:spacing w:line="360" w:lineRule="auto"/>
-        <w:rPr>
-          <w:rFonts w:eastAsia="Arial" w:cs="Arial"/>
-          <w:lang w:val="es-419"/>
-        </w:rPr>
-      </w:pPr>
       <w:r>
         <w:rPr>
           <w:rFonts w:eastAsia="Arial" w:cs="Arial"/>
@@ -15997,22 +16045,26 @@
     </w:p>
     <w:p>
       <w:pPr>
-        <w:spacing w:line="360" w:lineRule="auto"/>
-        <w:rPr>
-          <w:rFonts w:cs="Arial"/>
-          <w:lang w:val="es-419"/>
-        </w:rPr>
-      </w:pPr>
-      <w:r>
-        <w:rPr>
-          <w:rFonts w:eastAsia="Arial" w:cs="Arial"/>
+        <w:pStyle w:val="Ttulo3"/>
+        <w:rPr>
+          <w:b/>
+          <w:bCs/>
+          <w:lang w:val="es-419"/>
+        </w:rPr>
+      </w:pPr>
+      <w:r>
+        <w:rPr>
+          <w:rFonts w:eastAsia="Arial"/>
+          <w:b/>
+          <w:bCs/>
           <w:lang w:val="es-419"/>
         </w:rPr>
         <w:t xml:space="preserve">2.5.2 </w:t>
       </w:r>
       <w:r>
         <w:rPr>
-          <w:rFonts w:cs="Arial"/>
+          <w:b/>
+          <w:bCs/>
           <w:lang w:val="es-419"/>
         </w:rPr>
         <w:t>Detector OSIC</w:t>
@@ -16049,15 +16101,13 @@
         </w:rPr>
         <w:t xml:space="preserve"> </w:t>
       </w:r>
-      <w:proofErr w:type="gramStart"/>
-      <w:r>
-        <w:rPr>
-          <w:rFonts w:cs="Arial"/>
-          <w:lang w:val="es-419"/>
-        </w:rPr>
-        <w:t>QR  y</w:t>
-      </w:r>
-      <w:proofErr w:type="gramEnd"/>
+      <w:r>
+        <w:rPr>
+          <w:rFonts w:cs="Arial"/>
+          <w:lang w:val="es-419"/>
+        </w:rPr>
+        <w:t>QR y</w:t>
+      </w:r>
       <w:r>
         <w:rPr>
           <w:rFonts w:cs="Arial"/>
@@ -16143,15 +16193,13 @@
         </w:rPr>
         <w:t xml:space="preserve">es posible implementar un </w:t>
       </w:r>
-      <w:proofErr w:type="spellStart"/>
-      <w:r>
-        <w:rPr>
-          <w:rFonts w:cs="Arial"/>
-          <w:lang w:val="es-419"/>
-        </w:rPr>
-        <w:t>detecotor</w:t>
-      </w:r>
-      <w:proofErr w:type="spellEnd"/>
+      <w:r>
+        <w:rPr>
+          <w:rFonts w:cs="Arial"/>
+          <w:lang w:val="es-419"/>
+        </w:rPr>
+        <w:t>detector</w:t>
+      </w:r>
       <w:r>
         <w:rPr>
           <w:rFonts w:cs="Arial"/>
@@ -17567,7 +17615,7 @@
                 <w:szCs w:val="24"/>
                 <w:lang w:val="es-419"/>
               </w:rPr>
-              <w:t xml:space="preserve">( </w:t>
+              <w:t>(</w:t>
             </w:r>
             <w:r>
               <w:rPr>
@@ -17625,7 +17673,7 @@
                 <w:szCs w:val="24"/>
                 <w:lang w:val="es-419"/>
               </w:rPr>
-              <w:t xml:space="preserve"> )</w:t>
+              <w:t>)</w:t>
             </w:r>
           </w:p>
         </w:tc>
@@ -17641,18 +17689,23 @@
       </w:pPr>
     </w:p>
     <w:p>
+      <w:bookmarkStart w:id="49" w:name="_Toc76987366"/>
+    </w:p>
+    <w:p>
       <w:pPr>
         <w:pStyle w:val="Ttulo3"/>
         <w:spacing w:line="360" w:lineRule="auto"/>
         <w:rPr>
           <w:rFonts w:eastAsia="Arial" w:cs="Arial"/>
-          <w:lang w:val="en-US"/>
-        </w:rPr>
-      </w:pPr>
-      <w:bookmarkStart w:id="49" w:name="_Toc76987366"/>
+          <w:b/>
+          <w:bCs/>
+        </w:rPr>
+      </w:pPr>
       <w:r>
         <w:rPr>
           <w:rFonts w:eastAsia="Arial" w:cs="Arial"/>
+          <w:b/>
+          <w:bCs/>
         </w:rPr>
         <w:lastRenderedPageBreak/>
         <w:t xml:space="preserve">2.5.3 </w:t>
@@ -17660,29 +17713,583 @@
       <w:r>
         <w:rPr>
           <w:rFonts w:eastAsia="Arial" w:cs="Arial"/>
+          <w:b/>
+          <w:bCs/>
         </w:rPr>
         <w:t>Detector QR-ML convencional</w:t>
       </w:r>
       <w:bookmarkEnd w:id="49"/>
     </w:p>
     <w:p>
+      <w:r>
+        <w:t xml:space="preserve">La detección QR-ML convencional puede ser incorporado al modelo del sistema receptor anteriormente mostrad como: </w:t>
+      </w:r>
+    </w:p>
+    <w:p/>
+    <w:tbl>
+      <w:tblPr>
+        <w:tblStyle w:val="Tablaconcuadrcula"/>
+        <w:tblW w:w="0" w:type="auto"/>
+        <w:tblBorders>
+          <w:top w:val="none" w:sz="0" w:space="0" w:color="auto"/>
+          <w:left w:val="none" w:sz="0" w:space="0" w:color="auto"/>
+          <w:bottom w:val="none" w:sz="0" w:space="0" w:color="auto"/>
+          <w:right w:val="none" w:sz="0" w:space="0" w:color="auto"/>
+          <w:insideH w:val="none" w:sz="0" w:space="0" w:color="auto"/>
+          <w:insideV w:val="none" w:sz="0" w:space="0" w:color="auto"/>
+        </w:tblBorders>
+        <w:tblLook w:val="04A0" w:firstRow="1" w:lastRow="0" w:firstColumn="1" w:lastColumn="0" w:noHBand="0" w:noVBand="1"/>
+      </w:tblPr>
+      <w:tblGrid>
+        <w:gridCol w:w="9175"/>
+        <w:gridCol w:w="693"/>
+      </w:tblGrid>
+      <w:tr>
+        <w:trPr>
+          <w:trHeight w:val="305"/>
+        </w:trPr>
+        <w:tc>
+          <w:tcPr>
+            <w:tcW w:w="9175" w:type="dxa"/>
+          </w:tcPr>
+          <w:p>
+            <w:pPr>
+              <w:jc w:val="right"/>
+              <w:rPr>
+                <w:lang w:val="es-419"/>
+              </w:rPr>
+            </w:pPr>
+            <m:oMathPara>
+              <m:oMathParaPr>
+                <m:jc m:val="center"/>
+              </m:oMathParaPr>
+              <m:oMath>
+                <m:sSup>
+                  <m:sSupPr>
+                    <m:ctrlPr>
+                      <w:rPr>
+                        <w:rFonts w:ascii="Cambria Math" w:hAnsi="Cambria Math"/>
+                        <w:i/>
+                        <w:lang w:val="es-419"/>
+                      </w:rPr>
+                    </m:ctrlPr>
+                  </m:sSupPr>
+                  <m:e>
+                    <m:sSup>
+                      <m:sSupPr>
+                        <m:ctrlPr>
+                          <w:rPr>
+                            <w:rFonts w:ascii="Cambria Math" w:hAnsi="Cambria Math"/>
+                            <w:i/>
+                            <w:lang w:val="es-419"/>
+                          </w:rPr>
+                        </m:ctrlPr>
+                      </m:sSupPr>
+                      <m:e>
+                        <m:r>
+                          <w:rPr>
+                            <w:rFonts w:ascii="Cambria Math" w:hAnsi="Cambria Math"/>
+                            <w:lang w:val="es-419"/>
+                          </w:rPr>
+                          <m:t>S</m:t>
+                        </m:r>
+                      </m:e>
+                      <m:sup>
+                        <m:r>
+                          <w:rPr>
+                            <w:rFonts w:ascii="Cambria Math" w:hAnsi="Cambria Math"/>
+                            <w:lang w:val="es-419"/>
+                          </w:rPr>
+                          <m:t>ML</m:t>
+                        </m:r>
+                      </m:sup>
+                    </m:sSup>
+                  </m:e>
+                  <m:sup>
+                    <m:r>
+                      <w:rPr>
+                        <w:rFonts w:ascii="Cambria Math" w:hAnsi="Cambria Math"/>
+                        <w:lang w:val="es-419"/>
+                      </w:rPr>
+                      <m:t>=</m:t>
+                    </m:r>
+                  </m:sup>
+                </m:sSup>
+                <m:sSub>
+                  <m:sSubPr>
+                    <m:ctrlPr>
+                      <w:rPr>
+                        <w:rFonts w:ascii="Cambria Math" w:hAnsi="Cambria Math"/>
+                        <w:i/>
+                        <w:lang w:val="es-419"/>
+                      </w:rPr>
+                    </m:ctrlPr>
+                  </m:sSubPr>
+                  <m:e>
+                    <m:r>
+                      <w:rPr>
+                        <w:rFonts w:ascii="Cambria Math" w:hAnsi="Cambria Math"/>
+                        <w:lang w:val="es-419"/>
+                      </w:rPr>
+                      <m:t>argmin</m:t>
+                    </m:r>
+                  </m:e>
+                  <m:sub>
+                    <m:r>
+                      <w:rPr>
+                        <w:rFonts w:ascii="Cambria Math" w:hAnsi="Cambria Math"/>
+                        <w:lang w:val="es-419"/>
+                      </w:rPr>
+                      <m:t>s</m:t>
+                    </m:r>
+                  </m:sub>
+                </m:sSub>
+              </m:oMath>
+            </m:oMathPara>
+          </w:p>
+        </w:tc>
+        <w:tc>
+          <w:tcPr>
+            <w:tcW w:w="693" w:type="dxa"/>
+            <w:vAlign w:val="center"/>
+          </w:tcPr>
+          <w:p>
+            <w:pPr>
+              <w:keepNext/>
+              <w:widowControl w:val="0"/>
+              <w:jc w:val="both"/>
+              <w:rPr>
+                <w:rFonts w:ascii="Arial" w:eastAsia="Arial" w:hAnsi="Arial"/>
+                <w:lang w:val="es-419"/>
+              </w:rPr>
+            </w:pPr>
+            <w:r>
+              <w:rPr>
+                <w:rFonts w:ascii="Arial" w:eastAsia="Arial" w:hAnsi="Arial"/>
+                <w:lang w:val="es-419"/>
+              </w:rPr>
+              <w:t>( 3 )</w:t>
+            </w:r>
+          </w:p>
+        </w:tc>
+      </w:tr>
+    </w:tbl>
+    <w:p/>
+    <w:p>
+      <w:pPr>
+        <w:rPr>
+          <w:lang w:val="es-419"/>
+        </w:rPr>
+      </w:pPr>
+      <w:r>
+        <w:rPr>
+          <w:lang w:val="es-419"/>
+        </w:rPr>
+        <w:t>Para e</w:t>
+      </w:r>
+      <w:r>
+        <w:rPr>
+          <w:lang w:val="es-419"/>
+        </w:rPr>
+        <w:t>nc</w:t>
+      </w:r>
+      <w:r>
+        <w:rPr>
+          <w:lang w:val="es-419"/>
+        </w:rPr>
+        <w:t xml:space="preserve">ontrar el </w:t>
+      </w:r>
+      <w:r>
+        <w:rPr>
+          <w:lang w:val="es-419"/>
+        </w:rPr>
+        <w:t>símbolo</w:t>
+      </w:r>
+      <w:r>
+        <w:rPr>
+          <w:lang w:val="es-419"/>
+        </w:rPr>
+        <w:t xml:space="preserve"> estimado</w:t>
+      </w:r>
+      <w:r>
+        <w:rPr>
+          <w:lang w:val="es-419"/>
+        </w:rPr>
+        <w:t xml:space="preserve"> _ de la solución </w:t>
+      </w:r>
+      <w:r>
+        <w:rPr>
+          <w:lang w:val="es-419"/>
+        </w:rPr>
+        <w:t>ML</w:t>
+      </w:r>
+      <w:r>
+        <w:rPr>
+          <w:lang w:val="es-419"/>
+        </w:rPr>
+        <w:t xml:space="preserve"> </w:t>
+      </w:r>
+      <w:r>
+        <w:rPr>
+          <w:lang w:val="es-419"/>
+        </w:rPr>
+        <w:t>en</w:t>
+      </w:r>
+      <w:r>
+        <w:rPr>
+          <w:lang w:val="es-419"/>
+        </w:rPr>
+        <w:t xml:space="preserve"> () se basa en la </w:t>
+      </w:r>
+      <w:r>
+        <w:rPr>
+          <w:lang w:val="es-419"/>
+        </w:rPr>
+        <w:t>construcción</w:t>
+      </w:r>
+      <w:r>
+        <w:rPr>
+          <w:lang w:val="es-419"/>
+        </w:rPr>
+        <w:t xml:space="preserve"> </w:t>
+      </w:r>
+      <w:r>
+        <w:rPr>
+          <w:lang w:val="es-419"/>
+        </w:rPr>
+        <w:t xml:space="preserve">de un árbol binario de búsqueda como se muestra en la figura x. Con el fin de calcular (3) se define la métrica de distancia para cada rama del árbol. </w:t>
+      </w:r>
+    </w:p>
+    <w:p>
+      <w:pPr>
+        <w:rPr>
+          <w:lang w:val="es-419"/>
+        </w:rPr>
+      </w:pPr>
+    </w:p>
+    <w:p>
+      <w:pPr>
+        <w:rPr>
+          <w:lang w:val="en-US"/>
+        </w:rPr>
+      </w:pPr>
+      <w:r>
+        <w:rPr>
+          <w:lang w:val="en-US"/>
+        </w:rPr>
+        <w:t>//</w:t>
+      </w:r>
+      <w:proofErr w:type="spellStart"/>
+      <w:r>
+        <w:rPr>
+          <w:lang w:val="en-US"/>
+        </w:rPr>
+        <w:t>Definir</w:t>
+      </w:r>
+      <w:proofErr w:type="spellEnd"/>
+      <w:r>
+        <w:rPr>
+          <w:lang w:val="en-US"/>
+        </w:rPr>
+        <w:t xml:space="preserve"> </w:t>
+      </w:r>
+      <w:proofErr w:type="spellStart"/>
+      <w:r>
+        <w:rPr>
+          <w:lang w:val="en-US"/>
+        </w:rPr>
+        <w:t>distancia</w:t>
+      </w:r>
+      <w:proofErr w:type="spellEnd"/>
+      <w:r>
+        <w:rPr>
+          <w:lang w:val="en-US"/>
+        </w:rPr>
+        <w:t xml:space="preserve"> (18)</w:t>
+      </w:r>
+    </w:p>
+    <w:p>
+      <w:pPr>
+        <w:rPr>
+          <w:lang w:val="en-US"/>
+        </w:rPr>
+      </w:pPr>
+    </w:p>
+    <w:p>
+      <w:pPr>
+        <w:rPr>
+          <w:lang w:val="es-419"/>
+        </w:rPr>
+      </w:pPr>
+      <w:r>
+        <w:rPr>
+          <w:lang w:val="es-419"/>
+        </w:rPr>
+        <w:t>La di</w:t>
+      </w:r>
+      <w:r>
+        <w:rPr>
+          <w:lang w:val="es-419"/>
+        </w:rPr>
+        <w:t xml:space="preserve">stancia di representa </w:t>
+      </w:r>
+      <w:r>
+        <w:rPr>
+          <w:lang w:val="es-419"/>
+        </w:rPr>
+        <w:t xml:space="preserve">el valor de rama de un nodo </w:t>
+      </w:r>
+      <w:proofErr w:type="spellStart"/>
+      <w:r>
+        <w:rPr>
+          <w:lang w:val="es-419"/>
+        </w:rPr>
+        <w:t>s^i</w:t>
+      </w:r>
+      <w:proofErr w:type="spellEnd"/>
+      <w:r>
+        <w:rPr>
+          <w:lang w:val="es-419"/>
+        </w:rPr>
+        <w:t xml:space="preserve"> que tiene a los nodos …. como sus nodos antecesores. La distancia de un nodo que se encuentra en el k-</w:t>
+      </w:r>
+      <w:proofErr w:type="spellStart"/>
+      <w:r>
+        <w:rPr>
+          <w:lang w:val="es-419"/>
+        </w:rPr>
+        <w:t>ésimo</w:t>
+      </w:r>
+      <w:proofErr w:type="spellEnd"/>
+      <w:r>
+        <w:rPr>
+          <w:lang w:val="es-419"/>
+        </w:rPr>
+        <w:t xml:space="preserve"> nivel y el nodo de la raíz se define como la distancia acumulada , esto es, la suma de todas las distancias de las ramas desde el nodo raíz hasta el nodo indicado.</w:t>
+      </w:r>
+      <w:r>
+        <w:rPr>
+          <w:lang w:val="es-419"/>
+        </w:rPr>
+        <w:t xml:space="preserve"> En un nivel </w:t>
+      </w:r>
+      <m:oMath>
+        <m:r>
+          <w:rPr>
+            <w:rFonts w:ascii="Cambria Math" w:hAnsi="Cambria Math"/>
+            <w:lang w:val="es-419"/>
+          </w:rPr>
+          <m:t>n</m:t>
+        </m:r>
+      </m:oMath>
+      <w:r>
+        <w:rPr>
+          <w:lang w:val="es-419"/>
+        </w:rPr>
+        <w:t xml:space="preserve">, la distancia </w:t>
+      </w:r>
+      <w:proofErr w:type="spellStart"/>
+      <w:r>
+        <w:rPr>
+          <w:lang w:val="es-419"/>
+        </w:rPr>
+        <w:t>acomulada</w:t>
+      </w:r>
+      <w:proofErr w:type="spellEnd"/>
+      <w:r>
+        <w:rPr>
+          <w:lang w:val="es-419"/>
+        </w:rPr>
+        <w:t xml:space="preserve"> se obtiene con la siguiente ecuación. </w:t>
+      </w:r>
+    </w:p>
+    <w:p>
+      <w:pPr>
+        <w:rPr>
+          <w:lang w:val="es-419"/>
+        </w:rPr>
+      </w:pPr>
+    </w:p>
+    <w:p>
+      <w:pPr>
+        <w:rPr>
+          <w:lang w:val="es-419"/>
+        </w:rPr>
+      </w:pPr>
+    </w:p>
+    <w:p>
+      <w:pPr>
+        <w:rPr>
+          <w:lang w:val="es-419"/>
+        </w:rPr>
+      </w:pPr>
+      <w:r>
+        <w:rPr>
+          <w:lang w:val="es-419"/>
+        </w:rPr>
+        <w:t>// Definir ecuación (19)</w:t>
+      </w:r>
+      <w:r>
+        <w:rPr>
+          <w:lang w:val="es-419"/>
+        </w:rPr>
+        <w:t xml:space="preserve"> </w:t>
+      </w:r>
+    </w:p>
+    <w:p>
+      <w:pPr>
+        <w:rPr>
+          <w:lang w:val="es-419"/>
+        </w:rPr>
+      </w:pPr>
+      <w:r>
+        <w:rPr>
+          <w:lang w:val="es-419"/>
+        </w:rPr>
+        <w:t>//Colocar figura “Estructura de árbol binario de búsqueda bajo el criterio ML”</w:t>
+      </w:r>
+    </w:p>
+    <w:p>
+      <w:pPr>
+        <w:rPr>
+          <w:lang w:val="es-419"/>
+        </w:rPr>
+      </w:pPr>
+    </w:p>
+    <w:p>
+      <w:pPr>
+        <w:rPr>
+          <w:lang w:val="es-419"/>
+        </w:rPr>
+      </w:pPr>
+      <w:r>
+        <w:rPr>
+          <w:lang w:val="es-419"/>
+        </w:rPr>
+        <w:t xml:space="preserve">Con base a la </w:t>
+      </w:r>
+      <w:proofErr w:type="spellStart"/>
+      <w:r>
+        <w:rPr>
+          <w:lang w:val="es-419"/>
+        </w:rPr>
+        <w:t>ecacuin</w:t>
+      </w:r>
+      <w:proofErr w:type="spellEnd"/>
+      <w:r>
+        <w:rPr>
+          <w:lang w:val="es-419"/>
+        </w:rPr>
+        <w:t xml:space="preserve"> (), la detección </w:t>
+      </w:r>
+      <w:proofErr w:type="spellStart"/>
+      <w:r>
+        <w:rPr>
+          <w:lang w:val="es-419"/>
+        </w:rPr>
+        <w:t>obtina</w:t>
+      </w:r>
+      <w:proofErr w:type="spellEnd"/>
+      <w:r>
+        <w:rPr>
+          <w:lang w:val="es-419"/>
+        </w:rPr>
+        <w:t xml:space="preserve"> del vector s</w:t>
+      </w:r>
+      <w:proofErr w:type="gramStart"/>
+      <w:r>
+        <w:rPr>
+          <w:lang w:val="es-419"/>
+        </w:rPr>
+        <w:t>^  es</w:t>
+      </w:r>
+      <w:proofErr w:type="gramEnd"/>
+      <w:r>
+        <w:rPr>
+          <w:lang w:val="es-419"/>
+        </w:rPr>
+        <w:t xml:space="preserve"> la ruta que minimice a (), cuando </w:t>
+      </w:r>
+      <m:oMath>
+        <m:r>
+          <w:rPr>
+            <w:rFonts w:ascii="Cambria Math" w:hAnsi="Cambria Math"/>
+            <w:lang w:val="es-419"/>
+          </w:rPr>
+          <m:t xml:space="preserve">n= </m:t>
+        </m:r>
+        <m:sSub>
+          <m:sSubPr>
+            <m:ctrlPr>
+              <w:rPr>
+                <w:rFonts w:ascii="Cambria Math" w:hAnsi="Cambria Math"/>
+                <w:i/>
+                <w:lang w:val="es-419"/>
+              </w:rPr>
+            </m:ctrlPr>
+          </m:sSubPr>
+          <m:e>
+            <m:r>
+              <w:rPr>
+                <w:rFonts w:ascii="Cambria Math" w:hAnsi="Cambria Math"/>
+                <w:lang w:val="es-419"/>
+              </w:rPr>
+              <m:t>N</m:t>
+            </m:r>
+          </m:e>
+          <m:sub>
+            <m:r>
+              <w:rPr>
+                <w:rFonts w:ascii="Cambria Math" w:hAnsi="Cambria Math"/>
+                <w:lang w:val="es-419"/>
+              </w:rPr>
+              <m:t>d</m:t>
+            </m:r>
+          </m:sub>
+        </m:sSub>
+      </m:oMath>
+      <w:r>
+        <w:rPr>
+          <w:lang w:val="es-419"/>
+        </w:rPr>
+        <w:t>.</w:t>
+      </w:r>
+    </w:p>
+    <w:p>
+      <w:pPr>
+        <w:rPr>
+          <w:vertAlign w:val="superscript"/>
+          <w:lang w:val="es-419"/>
+        </w:rPr>
+      </w:pPr>
+    </w:p>
+    <w:p>
       <w:pPr>
         <w:pStyle w:val="Ttulo3"/>
         <w:spacing w:line="360" w:lineRule="auto"/>
         <w:rPr>
           <w:rFonts w:eastAsia="Arial" w:cs="Arial"/>
+          <w:b/>
+          <w:bCs/>
+          <w:lang w:val="es-419"/>
         </w:rPr>
       </w:pPr>
       <w:bookmarkStart w:id="50" w:name="_Toc76987367"/>
       <w:r>
         <w:rPr>
           <w:rFonts w:eastAsia="Arial" w:cs="Arial"/>
+          <w:b/>
+          <w:bCs/>
+          <w:lang w:val="es-419"/>
         </w:rPr>
         <w:t xml:space="preserve">2.5.4 </w:t>
       </w:r>
       <w:r>
         <w:rPr>
           <w:rFonts w:eastAsia="Arial" w:cs="Arial"/>
+          <w:b/>
+          <w:bCs/>
+          <w:lang w:val="es-419"/>
         </w:rPr>
         <w:t xml:space="preserve">Detector V2V </w:t>
       </w:r>
@@ -17690,6 +18297,9 @@
       <w:r>
         <w:rPr>
           <w:rFonts w:eastAsia="Arial" w:cs="Arial"/>
+          <w:b/>
+          <w:bCs/>
+          <w:lang w:val="es-419"/>
         </w:rPr>
         <w:t>Near</w:t>
       </w:r>
@@ -17697,6 +18307,9 @@
       <w:r>
         <w:rPr>
           <w:rFonts w:eastAsia="Arial" w:cs="Arial"/>
+          <w:b/>
+          <w:bCs/>
+          <w:lang w:val="es-419"/>
         </w:rPr>
         <w:t xml:space="preserve"> ML</w:t>
       </w:r>
@@ -17714,6 +18327,7 @@
       <w:r>
         <w:rPr>
           <w:rFonts w:cs="Arial"/>
+          <w:lang w:val="es-419"/>
         </w:rPr>
         <w:br w:type="page"/>
       </w:r>
@@ -20708,10 +21322,10 @@
             <v:path o:extrusionok="f" gradientshapeok="t" o:connecttype="rect"/>
             <o:lock v:ext="edit" aspectratio="t"/>
           </v:shapetype>
-          <v:shape id="_x0000_i1025" type="#_x0000_t75" style="width:189.75pt;height:276pt" o:ole="">
+          <v:shape id="_x0000_i1025" type="#_x0000_t75" style="width:189.8pt;height:274.9pt" o:ole="">
             <v:imagedata r:id="rId18" o:title=""/>
           </v:shape>
-          <o:OLEObject Type="Embed" ProgID="Visio.Drawing.15" ShapeID="_x0000_i1025" DrawAspect="Content" ObjectID="_1687605957" r:id="rId19"/>
+          <o:OLEObject Type="Embed" ProgID="Visio.Drawing.15" ShapeID="_x0000_i1025" DrawAspect="Content" ObjectID="_1688548501" r:id="rId19"/>
         </w:object>
       </w:r>
     </w:p>
@@ -21999,17 +22613,17 @@
         <w:rPr>
           <w:rFonts w:cs="Arial"/>
         </w:rPr>
-      </w:r>
-      <w:r>
-        <w:rPr>
-          <w:rFonts w:cs="Arial"/>
-        </w:rPr>
         <w:instrText xml:space="preserve"> \* MERGEFORMAT </w:instrText>
       </w:r>
       <w:r>
         <w:rPr>
           <w:rFonts w:cs="Arial"/>
         </w:rPr>
+      </w:r>
+      <w:r>
+        <w:rPr>
+          <w:rFonts w:cs="Arial"/>
+        </w:rPr>
         <w:fldChar w:fldCharType="separate"/>
       </w:r>
       <w:r>
@@ -22053,12 +22667,12 @@
         <w:rPr>
           <w:rFonts w:cs="Arial"/>
         </w:rPr>
-      </w:r>
-      <w:r>
-        <w:rPr>
-          <w:rFonts w:cs="Arial"/>
-        </w:rPr>
         <w:instrText xml:space="preserve"> \* MERGEFORMAT </w:instrText>
+      </w:r>
+      <w:r>
+        <w:rPr>
+          <w:rFonts w:cs="Arial"/>
+        </w:rPr>
       </w:r>
       <w:r>
         <w:rPr>
@@ -22413,17 +23027,17 @@
         <w:rPr>
           <w:rFonts w:cs="Arial"/>
         </w:rPr>
-      </w:r>
-      <w:r>
-        <w:rPr>
-          <w:rFonts w:cs="Arial"/>
-        </w:rPr>
         <w:instrText xml:space="preserve"> \* MERGEFORMAT </w:instrText>
       </w:r>
       <w:r>
         <w:rPr>
           <w:rFonts w:cs="Arial"/>
         </w:rPr>
+      </w:r>
+      <w:r>
+        <w:rPr>
+          <w:rFonts w:cs="Arial"/>
+        </w:rPr>
         <w:fldChar w:fldCharType="separate"/>
       </w:r>
       <w:r>
@@ -22467,12 +23081,12 @@
         <w:rPr>
           <w:rFonts w:cs="Arial"/>
         </w:rPr>
-      </w:r>
-      <w:r>
-        <w:rPr>
-          <w:rFonts w:cs="Arial"/>
-        </w:rPr>
         <w:instrText xml:space="preserve"> \* MERGEFORMAT </w:instrText>
+      </w:r>
+      <w:r>
+        <w:rPr>
+          <w:rFonts w:cs="Arial"/>
+        </w:rPr>
       </w:r>
       <w:r>
         <w:rPr>
@@ -23137,27 +23751,27 @@
         <w:spacing w:line="360" w:lineRule="auto"/>
         <w:rPr>
           <w:rFonts w:cs="Arial"/>
-          <w:lang w:val="es-419"/>
-        </w:rPr>
-      </w:pPr>
-      <w:r>
-        <w:rPr>
-          <w:rFonts w:cs="Arial"/>
-          <w:lang w:val="es-419"/>
+          <w:lang w:val="en-US"/>
+        </w:rPr>
+      </w:pPr>
+      <w:r>
+        <w:rPr>
+          <w:rFonts w:cs="Arial"/>
+          <w:lang w:val="en-US"/>
         </w:rPr>
         <w:t>4</w:t>
       </w:r>
       <w:r>
         <w:rPr>
           <w:rFonts w:cs="Arial"/>
-          <w:lang w:val="es-419"/>
+          <w:lang w:val="en-US"/>
         </w:rPr>
         <w:t>.</w:t>
       </w:r>
       <w:r>
         <w:rPr>
           <w:rFonts w:cs="Arial"/>
-          <w:lang w:val="es-419"/>
+          <w:lang w:val="en-US"/>
         </w:rPr>
         <w:tab/>
       </w:r>
@@ -23166,44 +23780,53 @@
           <w:rFonts w:cs="Arial"/>
           <w:b/>
           <w:bCs/>
-          <w:lang w:val="es-419"/>
+          <w:lang w:val="en-US"/>
         </w:rPr>
         <w:t>S</w:t>
       </w:r>
       <w:r>
         <w:rPr>
           <w:rFonts w:cs="Arial"/>
-          <w:lang w:val="es-419"/>
-        </w:rPr>
-        <w:t xml:space="preserve"> = { }</w:t>
-      </w:r>
-    </w:p>
-    <w:p>
-      <w:pPr>
-        <w:spacing w:line="360" w:lineRule="auto"/>
-        <w:rPr>
-          <w:rFonts w:cs="Arial"/>
-          <w:lang w:val="es-419"/>
-        </w:rPr>
-      </w:pPr>
-      <w:r>
-        <w:rPr>
-          <w:rFonts w:cs="Arial"/>
-          <w:lang w:val="es-419"/>
+          <w:lang w:val="en-US"/>
+        </w:rPr>
+        <w:t xml:space="preserve"> = </w:t>
+      </w:r>
+      <w:proofErr w:type="gramStart"/>
+      <w:r>
+        <w:rPr>
+          <w:rFonts w:cs="Arial"/>
+          <w:lang w:val="en-US"/>
+        </w:rPr>
+        <w:t>{ }</w:t>
+      </w:r>
+      <w:proofErr w:type="gramEnd"/>
+    </w:p>
+    <w:p>
+      <w:pPr>
+        <w:spacing w:line="360" w:lineRule="auto"/>
+        <w:rPr>
+          <w:rFonts w:cs="Arial"/>
+          <w:lang w:val="es-419"/>
+        </w:rPr>
+      </w:pPr>
+      <w:r>
+        <w:rPr>
+          <w:rFonts w:cs="Arial"/>
+          <w:lang w:val="en-US"/>
         </w:rPr>
         <w:t>5</w:t>
       </w:r>
       <w:r>
         <w:rPr>
           <w:rFonts w:cs="Arial"/>
-          <w:lang w:val="es-419"/>
+          <w:lang w:val="en-US"/>
         </w:rPr>
         <w:t>.</w:t>
       </w:r>
       <w:r>
         <w:rPr>
           <w:rFonts w:cs="Arial"/>
-          <w:lang w:val="es-419"/>
+          <w:lang w:val="en-US"/>
         </w:rPr>
         <w:tab/>
       </w:r>
@@ -23219,9 +23842,16 @@
       <w:r>
         <w:rPr>
           <w:rFonts w:cs="Arial"/>
-          <w:lang w:val="es-419"/>
-        </w:rPr>
-        <w:t xml:space="preserve"> = </w:t>
+          <w:lang w:val="en-US"/>
+        </w:rPr>
+        <w:t xml:space="preserve"> </w:t>
+      </w:r>
+      <w:r>
+        <w:rPr>
+          <w:rFonts w:cs="Arial"/>
+          <w:lang w:val="es-419"/>
+        </w:rPr>
+        <w:t xml:space="preserve">= </w:t>
       </w:r>
       <m:oMath>
         <m:sSub>
@@ -24163,18 +24793,25 @@
           <w:rFonts w:ascii="Arial" w:hAnsi="Arial" w:cs="Arial"/>
         </w:rPr>
       </w:pPr>
-      <w:bookmarkStart w:id="75" w:name="_Ref76826586"/>
-      <w:bookmarkStart w:id="76" w:name="_Ref76826611"/>
+      <w:bookmarkStart w:id="75" w:name="_Ref76826611"/>
+      <w:bookmarkStart w:id="76" w:name="_Ref76826586"/>
+      <w:proofErr w:type="spellStart"/>
       <w:r>
         <w:rPr>
           <w:rFonts w:ascii="Arial" w:hAnsi="Arial" w:cs="Arial"/>
-          <w:lang w:val="es-419"/>
-        </w:rPr>
-        <w:t xml:space="preserve">Figura </w:t>
-      </w:r>
+        </w:rPr>
+        <w:t>Figura</w:t>
+      </w:r>
+      <w:proofErr w:type="spellEnd"/>
       <w:r>
         <w:rPr>
           <w:rFonts w:ascii="Arial" w:hAnsi="Arial" w:cs="Arial"/>
+        </w:rPr>
+        <w:t xml:space="preserve"> </w:t>
+      </w:r>
+      <w:r>
+        <w:rPr>
+          <w:rFonts w:ascii="Arial" w:hAnsi="Arial" w:cs="Arial"/>
           <w:lang w:val="es-419"/>
         </w:rPr>
         <w:fldChar w:fldCharType="begin"/>
@@ -24182,7 +24819,6 @@
       <w:r>
         <w:rPr>
           <w:rFonts w:ascii="Arial" w:hAnsi="Arial" w:cs="Arial"/>
-          <w:lang w:val="es-419"/>
         </w:rPr>
         <w:instrText xml:space="preserve"> SEQ Figura \* ARABIC </w:instrText>
       </w:r>
@@ -24197,7 +24833,6 @@
         <w:rPr>
           <w:rFonts w:ascii="Arial" w:hAnsi="Arial" w:cs="Arial"/>
           <w:noProof/>
-          <w:lang w:val="es-419"/>
         </w:rPr>
         <w:t>9</w:t>
       </w:r>
@@ -24208,21 +24843,20 @@
         </w:rPr>
         <w:fldChar w:fldCharType="end"/>
       </w:r>
+      <w:bookmarkEnd w:id="75"/>
+      <w:r>
+        <w:rPr>
+          <w:rFonts w:ascii="Arial" w:hAnsi="Arial" w:cs="Arial"/>
+        </w:rPr>
+        <w:t xml:space="preserve">. </w:t>
+      </w:r>
+      <w:r>
+        <w:rPr>
+          <w:rFonts w:ascii="Arial" w:hAnsi="Arial" w:cs="Arial"/>
+        </w:rPr>
+        <w:t>Detector Near ML.</w:t>
+      </w:r>
       <w:bookmarkEnd w:id="76"/>
-      <w:r>
-        <w:rPr>
-          <w:rFonts w:ascii="Arial" w:hAnsi="Arial" w:cs="Arial"/>
-          <w:lang w:val="es-419"/>
-        </w:rPr>
-        <w:t xml:space="preserve">. </w:t>
-      </w:r>
-      <w:r>
-        <w:rPr>
-          <w:rFonts w:ascii="Arial" w:hAnsi="Arial" w:cs="Arial"/>
-        </w:rPr>
-        <w:t>Detector Near ML.</w:t>
-      </w:r>
-      <w:bookmarkEnd w:id="75"/>
     </w:p>
     <w:p>
       <w:pPr>
@@ -24674,7 +25308,14 @@
                 <w:rFonts w:ascii="Cambria Math" w:hAnsi="Cambria Math" w:cs="Arial"/>
                 <w:lang w:val="en-US"/>
               </w:rPr>
-              <m:t>n+1</m:t>
+              <m:t>n</m:t>
+            </m:r>
+            <m:r>
+              <w:rPr>
+                <w:rFonts w:ascii="Cambria Math" w:hAnsi="Cambria Math" w:cs="Arial"/>
+                <w:lang w:val="en-US"/>
+              </w:rPr>
+              <m:t>+1</m:t>
             </m:r>
           </m:sub>
         </m:sSub>
@@ -24683,7 +25324,14 @@
             <w:rFonts w:ascii="Cambria Math" w:hAnsi="Cambria Math" w:cs="Arial"/>
             <w:lang w:val="en-US"/>
           </w:rPr>
-          <m:t>=k</m:t>
+          <m:t>=</m:t>
+        </m:r>
+        <m:r>
+          <w:rPr>
+            <w:rFonts w:ascii="Cambria Math" w:hAnsi="Cambria Math" w:cs="Arial"/>
+            <w:lang w:val="en-US"/>
+          </w:rPr>
+          <m:t>k</m:t>
         </m:r>
       </m:oMath>
     </w:p>
@@ -26627,8 +27275,8 @@
           <w:lang w:val="es-419"/>
         </w:rPr>
       </w:pPr>
-      <w:bookmarkStart w:id="77" w:name="_Ref76826595"/>
-      <w:bookmarkStart w:id="78" w:name="_Ref76826614"/>
+      <w:bookmarkStart w:id="77" w:name="_Ref76826614"/>
+      <w:bookmarkStart w:id="78" w:name="_Ref76826595"/>
       <w:r>
         <w:rPr>
           <w:rFonts w:ascii="Arial" w:hAnsi="Arial" w:cs="Arial"/>
@@ -26672,31 +27320,31 @@
         </w:rPr>
         <w:fldChar w:fldCharType="end"/>
       </w:r>
+      <w:bookmarkEnd w:id="77"/>
+      <w:r>
+        <w:rPr>
+          <w:rFonts w:ascii="Arial" w:hAnsi="Arial" w:cs="Arial"/>
+          <w:lang w:val="es-419"/>
+        </w:rPr>
+        <w:t xml:space="preserve">. Algoritmo </w:t>
+      </w:r>
+      <w:proofErr w:type="spellStart"/>
+      <w:r>
+        <w:rPr>
+          <w:rFonts w:ascii="Arial" w:hAnsi="Arial" w:cs="Arial"/>
+          <w:lang w:val="es-419"/>
+        </w:rPr>
+        <w:t>Near</w:t>
+      </w:r>
+      <w:proofErr w:type="spellEnd"/>
+      <w:r>
+        <w:rPr>
+          <w:rFonts w:ascii="Arial" w:hAnsi="Arial" w:cs="Arial"/>
+          <w:lang w:val="es-419"/>
+        </w:rPr>
+        <w:t xml:space="preserve"> ML.</w:t>
+      </w:r>
       <w:bookmarkEnd w:id="78"/>
-      <w:r>
-        <w:rPr>
-          <w:rFonts w:ascii="Arial" w:hAnsi="Arial" w:cs="Arial"/>
-          <w:lang w:val="es-419"/>
-        </w:rPr>
-        <w:t xml:space="preserve">. Algoritmo </w:t>
-      </w:r>
-      <w:proofErr w:type="spellStart"/>
-      <w:r>
-        <w:rPr>
-          <w:rFonts w:ascii="Arial" w:hAnsi="Arial" w:cs="Arial"/>
-          <w:lang w:val="es-419"/>
-        </w:rPr>
-        <w:t>Near</w:t>
-      </w:r>
-      <w:proofErr w:type="spellEnd"/>
-      <w:r>
-        <w:rPr>
-          <w:rFonts w:ascii="Arial" w:hAnsi="Arial" w:cs="Arial"/>
-          <w:lang w:val="es-419"/>
-        </w:rPr>
-        <w:t xml:space="preserve"> ML.</w:t>
-      </w:r>
-      <w:bookmarkEnd w:id="77"/>
     </w:p>
     <w:p>
       <w:pPr>
@@ -26811,13 +27459,13 @@
           <w:rFonts w:cs="Arial"/>
           <w:lang w:val="es-419"/>
         </w:rPr>
-      </w:r>
-      <w:r>
-        <w:rPr>
-          <w:rFonts w:cs="Arial"/>
-          <w:lang w:val="es-419"/>
-        </w:rPr>
         <w:instrText xml:space="preserve"> \* MERGEFORMAT </w:instrText>
+      </w:r>
+      <w:r>
+        <w:rPr>
+          <w:rFonts w:cs="Arial"/>
+          <w:lang w:val="es-419"/>
+        </w:rPr>
       </w:r>
       <w:r>
         <w:rPr>
@@ -26994,8 +27642,8 @@
           <w:lang w:val="es-419"/>
         </w:rPr>
       </w:pPr>
-      <w:bookmarkStart w:id="80" w:name="_Ref76987402"/>
-      <w:bookmarkStart w:id="81" w:name="_Ref76297532"/>
+      <w:bookmarkStart w:id="80" w:name="_Ref76297532"/>
+      <w:bookmarkStart w:id="81" w:name="_Ref76987402"/>
       <w:r>
         <w:rPr>
           <w:rFonts w:ascii="Arial" w:hAnsi="Arial" w:cs="Arial"/>
@@ -27039,15 +27687,15 @@
         </w:rPr>
         <w:fldChar w:fldCharType="end"/>
       </w:r>
+      <w:bookmarkEnd w:id="80"/>
+      <w:r>
+        <w:rPr>
+          <w:rFonts w:ascii="Arial" w:hAnsi="Arial" w:cs="Arial"/>
+          <w:lang w:val="es-419"/>
+        </w:rPr>
+        <w:t>. Sistema SISO V2V.</w:t>
+      </w:r>
       <w:bookmarkEnd w:id="81"/>
-      <w:r>
-        <w:rPr>
-          <w:rFonts w:ascii="Arial" w:hAnsi="Arial" w:cs="Arial"/>
-          <w:lang w:val="es-419"/>
-        </w:rPr>
-        <w:t>. Sistema SISO V2V.</w:t>
-      </w:r>
-      <w:bookmarkEnd w:id="80"/>
     </w:p>
     <w:p>
       <w:pPr>
@@ -27109,6 +27757,7 @@
           <w:lang w:val="es-419"/>
         </w:rPr>
       </w:pPr>
+      <w:proofErr w:type="spellStart"/>
       <w:r>
         <w:rPr>
           <w:rFonts w:cs="Arial"/>
@@ -27117,6 +27766,7 @@
         </w:rPr>
         <w:t>Interleaving</w:t>
       </w:r>
+      <w:proofErr w:type="spellEnd"/>
       <w:r>
         <w:rPr>
           <w:rFonts w:cs="Arial"/>
@@ -27138,7 +27788,23 @@
           <w:rFonts w:cs="Arial"/>
           <w:lang w:val="es-419"/>
         </w:rPr>
-        <w:t xml:space="preserve">El bloque interleaving de </w:t>
+        <w:t xml:space="preserve">El bloque </w:t>
+      </w:r>
+      <w:proofErr w:type="spellStart"/>
+      <w:r>
+        <w:rPr>
+          <w:rFonts w:cs="Arial"/>
+          <w:lang w:val="es-419"/>
+        </w:rPr>
+        <w:t>interleaving</w:t>
+      </w:r>
+      <w:proofErr w:type="spellEnd"/>
+      <w:r>
+        <w:rPr>
+          <w:rFonts w:cs="Arial"/>
+          <w:lang w:val="es-419"/>
+        </w:rPr>
+        <w:t xml:space="preserve"> de </w:t>
       </w:r>
       <w:r>
         <w:rPr>
@@ -27432,13 +28098,7 @@
         <w:rPr>
           <w:rFonts w:cs="Arial"/>
         </w:rPr>
-        <w:t xml:space="preserve"> </w:t>
-      </w:r>
-      <w:r>
-        <w:rPr>
-          <w:rFonts w:cs="Arial"/>
-        </w:rPr>
-        <w:t>OFDM</w:t>
+        <w:t xml:space="preserve"> OFDM</w:t>
       </w:r>
       <w:r>
         <w:rPr>
@@ -27599,6 +28259,7 @@
           <w:rFonts w:cs="Arial"/>
         </w:rPr>
       </w:pPr>
+      <w:proofErr w:type="spellStart"/>
       <w:r>
         <w:rPr>
           <w:rFonts w:cs="Arial"/>
@@ -27606,73 +28267,51 @@
           <w:bCs/>
         </w:rPr>
         <w:lastRenderedPageBreak/>
-        <w:t>Deinterleaving:</w:t>
-      </w:r>
-      <w:r>
-        <w:rPr>
-          <w:rFonts w:cs="Arial"/>
-        </w:rPr>
-        <w:t xml:space="preserve"> Realiza el </w:t>
-      </w:r>
-      <w:proofErr w:type="spellStart"/>
-      <w:r>
-        <w:rPr>
-          <w:rFonts w:cs="Arial"/>
-        </w:rPr>
-        <w:t>desentrelazado</w:t>
+        <w:t>Deinterleaving</w:t>
       </w:r>
       <w:proofErr w:type="spellEnd"/>
-      <w:r>
-        <w:rPr>
-          <w:rFonts w:cs="Arial"/>
-        </w:rPr>
-        <w:t xml:space="preserve"> de la trama.</w:t>
-      </w:r>
-    </w:p>
-    <w:p>
-      <w:pPr>
-        <w:spacing w:line="360" w:lineRule="auto"/>
-        <w:rPr>
-          <w:rFonts w:cs="Arial"/>
-        </w:rPr>
-      </w:pPr>
-    </w:p>
-    <w:p>
-      <w:pPr>
-        <w:spacing w:line="360" w:lineRule="auto"/>
-        <w:rPr>
-          <w:rFonts w:cs="Arial"/>
-        </w:rPr>
-      </w:pPr>
       <w:r>
         <w:rPr>
           <w:rFonts w:cs="Arial"/>
           <w:b/>
           <w:bCs/>
         </w:rPr>
-        <w:t>FFT:</w:t>
-      </w:r>
-      <w:r>
-        <w:rPr>
-          <w:rFonts w:cs="Arial"/>
-        </w:rPr>
-        <w:t xml:space="preserve"> Realiza la demodulación OFDM. </w:t>
-      </w:r>
-    </w:p>
-    <w:p>
-      <w:pPr>
-        <w:spacing w:line="360" w:lineRule="auto"/>
-        <w:rPr>
-          <w:rFonts w:cs="Arial"/>
-        </w:rPr>
-      </w:pPr>
-    </w:p>
-    <w:p>
-      <w:pPr>
-        <w:spacing w:line="360" w:lineRule="auto"/>
-        <w:rPr>
-          <w:rFonts w:cs="Arial"/>
-          <w:lang w:val="es-419"/>
+        <w:t>:</w:t>
+      </w:r>
+      <w:r>
+        <w:rPr>
+          <w:rFonts w:cs="Arial"/>
+        </w:rPr>
+        <w:t xml:space="preserve"> Realiza el </w:t>
+      </w:r>
+      <w:proofErr w:type="spellStart"/>
+      <w:r>
+        <w:rPr>
+          <w:rFonts w:cs="Arial"/>
+        </w:rPr>
+        <w:t>desentrelazado</w:t>
+      </w:r>
+      <w:proofErr w:type="spellEnd"/>
+      <w:r>
+        <w:rPr>
+          <w:rFonts w:cs="Arial"/>
+        </w:rPr>
+        <w:t xml:space="preserve"> de la trama.</w:t>
+      </w:r>
+    </w:p>
+    <w:p>
+      <w:pPr>
+        <w:spacing w:line="360" w:lineRule="auto"/>
+        <w:rPr>
+          <w:rFonts w:cs="Arial"/>
+        </w:rPr>
+      </w:pPr>
+    </w:p>
+    <w:p>
+      <w:pPr>
+        <w:spacing w:line="360" w:lineRule="auto"/>
+        <w:rPr>
+          <w:rFonts w:cs="Arial"/>
         </w:rPr>
       </w:pPr>
       <w:r>
@@ -27681,44 +28320,29 @@
           <w:b/>
           <w:bCs/>
         </w:rPr>
-        <w:t>Detector:</w:t>
-      </w:r>
-      <w:r>
-        <w:rPr>
-          <w:rFonts w:cs="Arial"/>
-        </w:rPr>
-        <w:t xml:space="preserve"> Realiza la detección de los símbolos transmitidos utilizando el algoritmo </w:t>
-      </w:r>
-      <w:proofErr w:type="spellStart"/>
-      <w:r>
-        <w:rPr>
-          <w:rFonts w:cs="Arial"/>
-        </w:rPr>
-        <w:t>Near</w:t>
-      </w:r>
-      <w:proofErr w:type="spellEnd"/>
-      <w:r>
-        <w:rPr>
-          <w:rFonts w:cs="Arial"/>
-          <w:lang w:val="es-419"/>
-        </w:rPr>
-        <w:t xml:space="preserve">-ML. </w:t>
-      </w:r>
-    </w:p>
-    <w:p>
-      <w:pPr>
-        <w:spacing w:line="360" w:lineRule="auto"/>
-        <w:rPr>
-          <w:rFonts w:cs="Arial"/>
-          <w:lang w:val="es-419"/>
-        </w:rPr>
-      </w:pPr>
-    </w:p>
-    <w:p>
-      <w:pPr>
-        <w:spacing w:line="360" w:lineRule="auto"/>
-        <w:rPr>
-          <w:rFonts w:cs="Arial"/>
+        <w:t>FFT:</w:t>
+      </w:r>
+      <w:r>
+        <w:rPr>
+          <w:rFonts w:cs="Arial"/>
+        </w:rPr>
+        <w:t xml:space="preserve"> Realiza la demodulación OFDM. </w:t>
+      </w:r>
+    </w:p>
+    <w:p>
+      <w:pPr>
+        <w:spacing w:line="360" w:lineRule="auto"/>
+        <w:rPr>
+          <w:rFonts w:cs="Arial"/>
+        </w:rPr>
+      </w:pPr>
+    </w:p>
+    <w:p>
+      <w:pPr>
+        <w:spacing w:line="360" w:lineRule="auto"/>
+        <w:rPr>
+          <w:rFonts w:cs="Arial"/>
+          <w:lang w:val="es-419"/>
         </w:rPr>
       </w:pPr>
       <w:r>
@@ -27727,20 +28351,36 @@
           <w:b/>
           <w:bCs/>
         </w:rPr>
-        <w:t>Demodulador QAM:</w:t>
-      </w:r>
-      <w:r>
-        <w:rPr>
-          <w:rFonts w:cs="Arial"/>
-        </w:rPr>
-        <w:t xml:space="preserve"> Realiza la demodulación de los símbolos QAM estimados provenientes del detector.</w:t>
-      </w:r>
-    </w:p>
-    <w:p>
-      <w:pPr>
-        <w:spacing w:line="360" w:lineRule="auto"/>
-        <w:rPr>
-          <w:rFonts w:cs="Arial"/>
+        <w:t>Detector:</w:t>
+      </w:r>
+      <w:r>
+        <w:rPr>
+          <w:rFonts w:cs="Arial"/>
+        </w:rPr>
+        <w:t xml:space="preserve"> Realiza la detección de los símbolos transmitidos utilizando el algoritmo </w:t>
+      </w:r>
+      <w:proofErr w:type="spellStart"/>
+      <w:r>
+        <w:rPr>
+          <w:rFonts w:cs="Arial"/>
+        </w:rPr>
+        <w:t>Near</w:t>
+      </w:r>
+      <w:proofErr w:type="spellEnd"/>
+      <w:r>
+        <w:rPr>
+          <w:rFonts w:cs="Arial"/>
+          <w:lang w:val="es-419"/>
+        </w:rPr>
+        <w:t xml:space="preserve">-ML. </w:t>
+      </w:r>
+    </w:p>
+    <w:p>
+      <w:pPr>
+        <w:spacing w:line="360" w:lineRule="auto"/>
+        <w:rPr>
+          <w:rFonts w:cs="Arial"/>
+          <w:lang w:val="es-419"/>
         </w:rPr>
       </w:pPr>
     </w:p>
@@ -27757,67 +28397,89 @@
           <w:b/>
           <w:bCs/>
         </w:rPr>
-        <w:t xml:space="preserve">Decodificador </w:t>
-      </w:r>
-      <w:proofErr w:type="spellStart"/>
+        <w:t>Demodulador QAM:</w:t>
+      </w:r>
+      <w:r>
+        <w:rPr>
+          <w:rFonts w:cs="Arial"/>
+        </w:rPr>
+        <w:t xml:space="preserve"> Realiza la demodulación de los símbolos QAM estimados provenientes del detector.</w:t>
+      </w:r>
+    </w:p>
+    <w:p>
+      <w:pPr>
+        <w:spacing w:line="360" w:lineRule="auto"/>
+        <w:rPr>
+          <w:rFonts w:cs="Arial"/>
+        </w:rPr>
+      </w:pPr>
+    </w:p>
+    <w:p>
+      <w:pPr>
+        <w:spacing w:line="360" w:lineRule="auto"/>
+        <w:rPr>
+          <w:rFonts w:cs="Arial"/>
+        </w:rPr>
+      </w:pPr>
       <w:r>
         <w:rPr>
           <w:rFonts w:cs="Arial"/>
           <w:b/>
           <w:bCs/>
         </w:rPr>
-        <w:t>Viterbi</w:t>
-      </w:r>
-      <w:proofErr w:type="spellEnd"/>
+        <w:t xml:space="preserve">Decodificador </w:t>
+      </w:r>
+      <w:proofErr w:type="spellStart"/>
       <w:r>
         <w:rPr>
           <w:rFonts w:cs="Arial"/>
           <w:b/>
           <w:bCs/>
         </w:rPr>
-        <w:t>:</w:t>
-      </w:r>
-      <w:r>
-        <w:rPr>
-          <w:rFonts w:cs="Arial"/>
-        </w:rPr>
-        <w:t xml:space="preserve"> Realiza la corrección de errores de bits de los datos detectados.</w:t>
-      </w:r>
-    </w:p>
-    <w:p>
-      <w:pPr>
-        <w:spacing w:line="360" w:lineRule="auto"/>
-        <w:rPr>
-          <w:rFonts w:cs="Arial"/>
-        </w:rPr>
-      </w:pPr>
-    </w:p>
-    <w:p>
-      <w:pPr>
-        <w:pStyle w:val="Ttulo3"/>
-        <w:spacing w:line="360" w:lineRule="auto"/>
+        <w:t>Viterbi</w:t>
+      </w:r>
+      <w:proofErr w:type="spellEnd"/>
+      <w:r>
         <w:rPr>
           <w:rFonts w:cs="Arial"/>
           <w:b/>
           <w:bCs/>
         </w:rPr>
-      </w:pPr>
-      <w:bookmarkStart w:id="82" w:name="_Toc76987381"/>
-      <w:r>
+        <w:t>:</w:t>
+      </w:r>
+      <w:r>
+        <w:rPr>
+          <w:rFonts w:cs="Arial"/>
+        </w:rPr>
+        <w:t xml:space="preserve"> Realiza la corrección de errores de bits de los datos detectados.</w:t>
+      </w:r>
+    </w:p>
+    <w:p>
+      <w:pPr>
+        <w:spacing w:line="360" w:lineRule="auto"/>
+        <w:rPr>
+          <w:rFonts w:cs="Arial"/>
+        </w:rPr>
+      </w:pPr>
+    </w:p>
+    <w:p>
+      <w:pPr>
+        <w:pStyle w:val="Ttulo3"/>
+        <w:spacing w:line="360" w:lineRule="auto"/>
         <w:rPr>
           <w:rFonts w:cs="Arial"/>
           <w:b/>
           <w:bCs/>
         </w:rPr>
-        <w:t>4.1.</w:t>
-      </w:r>
+      </w:pPr>
+      <w:bookmarkStart w:id="82" w:name="_Toc76987381"/>
       <w:r>
         <w:rPr>
           <w:rFonts w:cs="Arial"/>
           <w:b/>
           <w:bCs/>
         </w:rPr>
-        <w:t>3</w:t>
+        <w:t>l</w:t>
       </w:r>
       <w:r>
         <w:rPr>
@@ -27825,6 +28487,22 @@
           <w:b/>
           <w:bCs/>
         </w:rPr>
+        <w:t>4.1.</w:t>
+      </w:r>
+      <w:r>
+        <w:rPr>
+          <w:rFonts w:cs="Arial"/>
+          <w:b/>
+          <w:bCs/>
+        </w:rPr>
+        <w:t>3</w:t>
+      </w:r>
+      <w:r>
+        <w:rPr>
+          <w:rFonts w:cs="Arial"/>
+          <w:b/>
+          <w:bCs/>
+        </w:rPr>
         <w:t xml:space="preserve"> Análisis de punto fijo</w:t>
       </w:r>
       <w:bookmarkEnd w:id="82"/>
@@ -27968,13 +28646,13 @@
           <w:rFonts w:cs="Arial"/>
           <w:lang w:val="es-419"/>
         </w:rPr>
-      </w:r>
-      <w:r>
-        <w:rPr>
-          <w:rFonts w:cs="Arial"/>
-          <w:lang w:val="es-419"/>
-        </w:rPr>
         <w:instrText xml:space="preserve"> \* MERGEFORMAT </w:instrText>
+      </w:r>
+      <w:r>
+        <w:rPr>
+          <w:rFonts w:cs="Arial"/>
+          <w:lang w:val="es-419"/>
+        </w:rPr>
       </w:r>
       <w:r>
         <w:rPr>
@@ -28281,13 +28959,13 @@
           <w:rFonts w:ascii="Arial" w:hAnsi="Arial" w:cs="Arial"/>
           <w:lang w:val="es-419"/>
         </w:rPr>
+        <w:instrText xml:space="preserve"> \* MERGEFORMAT </w:instrText>
       </w:r>
       <w:r>
         <w:rPr>
           <w:rFonts w:ascii="Arial" w:hAnsi="Arial" w:cs="Arial"/>
           <w:lang w:val="es-419"/>
         </w:rPr>
-        <w:instrText xml:space="preserve"> \* MERGEFORMAT </w:instrText>
       </w:r>
       <w:r>
         <w:rPr>
@@ -28908,13 +29586,13 @@
           <w:rFonts w:cs="Arial"/>
           <w:lang w:val="es-419"/>
         </w:rPr>
-      </w:r>
-      <w:r>
-        <w:rPr>
-          <w:rFonts w:cs="Arial"/>
-          <w:lang w:val="es-419"/>
-        </w:rPr>
         <w:instrText xml:space="preserve"> \* MERGEFORMAT </w:instrText>
+      </w:r>
+      <w:r>
+        <w:rPr>
+          <w:rFonts w:cs="Arial"/>
+          <w:lang w:val="es-419"/>
+        </w:rPr>
       </w:r>
       <w:r>
         <w:rPr>
@@ -29356,13 +30034,13 @@
           <w:rFonts w:cs="Arial"/>
           <w:lang w:val="es-419"/>
         </w:rPr>
-      </w:r>
-      <w:r>
-        <w:rPr>
-          <w:rFonts w:cs="Arial"/>
-          <w:lang w:val="es-419"/>
-        </w:rPr>
         <w:instrText xml:space="preserve"> \* MERGEFORMAT </w:instrText>
+      </w:r>
+      <w:r>
+        <w:rPr>
+          <w:rFonts w:cs="Arial"/>
+          <w:lang w:val="es-419"/>
+        </w:rPr>
       </w:r>
       <w:r>
         <w:rPr>
@@ -29660,7 +30338,13 @@
         <w:rPr>
           <w:rFonts w:cs="Arial"/>
         </w:rPr>
-        <w:t>En esta sección se describe el módulo principal y los módulos subsecuentes junto con su respectiva parametrización.</w:t>
+        <w:t xml:space="preserve">En esta sección se describe el módulo principal y los módulos subsecuentes junto con su respectiva parametrización. </w:t>
+      </w:r>
+      <w:r>
+        <w:rPr>
+          <w:rFonts w:cs="Arial"/>
+        </w:rPr>
+        <w:t>La arquitectura se diseñó con una metodología “Top – Down”,</w:t>
       </w:r>
       <w:r>
         <w:rPr>
@@ -29672,61 +30356,49 @@
         <w:rPr>
           <w:rFonts w:cs="Arial"/>
         </w:rPr>
-        <w:t>La arquitectura se diseñó con una metodología “Top – Down”,</w:t>
-      </w:r>
-      <w:r>
-        <w:rPr>
-          <w:rFonts w:cs="Arial"/>
+        <w:t xml:space="preserve">se empieza con un módulo principal “TOP” </w:t>
+      </w:r>
+      <w:r>
+        <w:rPr>
+          <w:rFonts w:cs="Arial"/>
+        </w:rPr>
+        <w:t xml:space="preserve"> el cual está en lo más alto de la jerarquía o de abstracción y el que define los puertos de entrada y salida hacia el exterior para actuar como modulo individual o ser conectado con otros módulos. En el segundo nivel de la jerarquía se encuentra sub módulos que componen , de esta misma manera se componen los módulos de cualquier otro nivel de la jerarquía. </w:t>
+      </w:r>
+    </w:p>
+    <w:p>
+      <w:pPr>
+        <w:spacing w:line="360" w:lineRule="auto"/>
+        <w:rPr>
+          <w:rFonts w:cs="Arial"/>
+        </w:rPr>
+      </w:pPr>
+    </w:p>
+    <w:p>
+      <w:pPr>
+        <w:pStyle w:val="Ttulo3"/>
+        <w:spacing w:line="360" w:lineRule="auto"/>
+        <w:rPr>
+          <w:rFonts w:cs="Arial"/>
+          <w:b/>
+          <w:lang w:val="es-419"/>
+        </w:rPr>
+      </w:pPr>
+      <w:bookmarkStart w:id="86" w:name="_Toc76987383"/>
+      <w:r>
+        <w:rPr>
+          <w:rFonts w:cs="Arial"/>
+          <w:b/>
+        </w:rPr>
+        <w:t>4.2.1 Parametrización</w:t>
+      </w:r>
+      <w:bookmarkEnd w:id="86"/>
+      <w:r>
+        <w:rPr>
+          <w:rFonts w:cs="Arial"/>
+          <w:b/>
         </w:rPr>
         <w:t xml:space="preserve"> </w:t>
       </w:r>
-      <w:r>
-        <w:rPr>
-          <w:rFonts w:cs="Arial"/>
-        </w:rPr>
-        <w:t xml:space="preserve">se empieza con un módulo principal “TOP” </w:t>
-      </w:r>
-      <w:r>
-        <w:rPr>
-          <w:rFonts w:cs="Arial"/>
-        </w:rPr>
-        <w:t xml:space="preserve"> el cual está en lo más alto de la jerarquía o de abstracción y el que define los puertos de entrada y salida hacia el exterior para actuar como modulo individual o ser conectado con otros módulos. En el segundo nivel de la jerarquía se encuentra sub módulos que componen , de esta misma manera se componen los módulos de cualquier otro nivel de la jerarquía. </w:t>
-      </w:r>
-    </w:p>
-    <w:p>
-      <w:pPr>
-        <w:spacing w:line="360" w:lineRule="auto"/>
-        <w:rPr>
-          <w:rFonts w:cs="Arial"/>
-        </w:rPr>
-      </w:pPr>
-    </w:p>
-    <w:p>
-      <w:pPr>
-        <w:pStyle w:val="Ttulo3"/>
-        <w:spacing w:line="360" w:lineRule="auto"/>
-        <w:rPr>
-          <w:rFonts w:cs="Arial"/>
-          <w:b/>
-          <w:lang w:val="es-419"/>
-        </w:rPr>
-      </w:pPr>
-      <w:bookmarkStart w:id="86" w:name="_Toc76987383"/>
-      <w:r>
-        <w:rPr>
-          <w:rFonts w:cs="Arial"/>
-          <w:b/>
-        </w:rPr>
-        <w:t>4.2.1 Parametrización</w:t>
-      </w:r>
-      <w:bookmarkEnd w:id="86"/>
-      <w:r>
-        <w:rPr>
-          <w:rFonts w:cs="Arial"/>
-          <w:b/>
-        </w:rPr>
-        <w:t xml:space="preserve"> </w:t>
-      </w:r>
     </w:p>
     <w:p>
       <w:pPr>
@@ -29751,18 +30423,12 @@
         <w:rPr>
           <w:rFonts w:cs="Arial"/>
         </w:rPr>
-        <w:instrText xml:space="preserve"> REF _Ref76991957 \h </w:instrText>
-      </w:r>
-      <w:r>
-        <w:rPr>
-          <w:rFonts w:cs="Arial"/>
-        </w:rPr>
-      </w:r>
-      <w:r>
-        <w:rPr>
-          <w:rFonts w:cs="Arial"/>
-        </w:rPr>
-        <w:instrText xml:space="preserve"> \* MERGEFORMAT </w:instrText>
+        <w:instrText xml:space="preserve"> REF _Ref76991957 \h  \* MERGEFORMAT </w:instrText>
+      </w:r>
+      <w:r>
+        <w:rPr>
+          <w:rFonts w:cs="Arial"/>
+        </w:rPr>
       </w:r>
       <w:r>
         <w:rPr>
@@ -30354,17 +31020,17 @@
         <w:rPr>
           <w:rFonts w:cs="Arial"/>
         </w:rPr>
-      </w:r>
-      <w:r>
-        <w:rPr>
-          <w:rFonts w:cs="Arial"/>
-        </w:rPr>
         <w:instrText xml:space="preserve"> \* MERGEFORMAT </w:instrText>
       </w:r>
       <w:r>
         <w:rPr>
           <w:rFonts w:cs="Arial"/>
         </w:rPr>
+      </w:r>
+      <w:r>
+        <w:rPr>
+          <w:rFonts w:cs="Arial"/>
+        </w:rPr>
         <w:fldChar w:fldCharType="separate"/>
       </w:r>
       <w:r>
@@ -30408,12 +31074,12 @@
         <w:rPr>
           <w:rFonts w:cs="Arial"/>
         </w:rPr>
-      </w:r>
-      <w:r>
-        <w:rPr>
-          <w:rFonts w:cs="Arial"/>
-        </w:rPr>
         <w:instrText xml:space="preserve"> \* MERGEFORMAT </w:instrText>
+      </w:r>
+      <w:r>
+        <w:rPr>
+          <w:rFonts w:cs="Arial"/>
+        </w:rPr>
       </w:r>
       <w:r>
         <w:rPr>
@@ -30512,32 +31178,27 @@
         <w:jc w:val="center"/>
         <w:rPr>
           <w:rFonts w:ascii="Arial" w:hAnsi="Arial" w:cs="Arial"/>
+          <w:lang w:val="es-419"/>
         </w:rPr>
       </w:pPr>
       <w:bookmarkStart w:id="89" w:name="_Ref76992603"/>
-      <w:proofErr w:type="spellStart"/>
       <w:r>
         <w:rPr>
           <w:rFonts w:ascii="Arial" w:hAnsi="Arial" w:cs="Arial"/>
-        </w:rPr>
-        <w:t>Figura</w:t>
-      </w:r>
-      <w:proofErr w:type="spellEnd"/>
+          <w:lang w:val="es-419"/>
+        </w:rPr>
+        <w:t xml:space="preserve">Figura </w:t>
+      </w:r>
       <w:r>
         <w:rPr>
           <w:rFonts w:ascii="Arial" w:hAnsi="Arial" w:cs="Arial"/>
         </w:rPr>
-        <w:t xml:space="preserve"> </w:t>
+        <w:fldChar w:fldCharType="begin"/>
       </w:r>
       <w:r>
         <w:rPr>
           <w:rFonts w:ascii="Arial" w:hAnsi="Arial" w:cs="Arial"/>
-        </w:rPr>
-        <w:fldChar w:fldCharType="begin"/>
-      </w:r>
-      <w:r>
-        <w:rPr>
-          <w:rFonts w:ascii="Arial" w:hAnsi="Arial" w:cs="Arial"/>
+          <w:lang w:val="es-419"/>
         </w:rPr>
         <w:instrText xml:space="preserve"> SEQ Figura \* ARABIC </w:instrText>
       </w:r>
@@ -30551,6 +31212,7 @@
         <w:rPr>
           <w:rFonts w:ascii="Arial" w:hAnsi="Arial" w:cs="Arial"/>
           <w:noProof/>
+          <w:lang w:val="es-419"/>
         </w:rPr>
         <w:t>14</w:t>
       </w:r>
@@ -30564,8 +31226,25 @@
       <w:r>
         <w:rPr>
           <w:rFonts w:ascii="Arial" w:hAnsi="Arial" w:cs="Arial"/>
-        </w:rPr>
-        <w:t>.Top level.</w:t>
+          <w:lang w:val="es-419"/>
+        </w:rPr>
+        <w:t xml:space="preserve">.Top </w:t>
+      </w:r>
+      <w:proofErr w:type="spellStart"/>
+      <w:r>
+        <w:rPr>
+          <w:rFonts w:ascii="Arial" w:hAnsi="Arial" w:cs="Arial"/>
+          <w:lang w:val="es-419"/>
+        </w:rPr>
+        <w:t>level</w:t>
+      </w:r>
+      <w:proofErr w:type="spellEnd"/>
+      <w:r>
+        <w:rPr>
+          <w:rFonts w:ascii="Arial" w:hAnsi="Arial" w:cs="Arial"/>
+          <w:lang w:val="es-419"/>
+        </w:rPr>
+        <w:t>.</w:t>
       </w:r>
     </w:p>
     <w:p>
@@ -31529,7 +32208,23 @@
           <w:rFonts w:ascii="Arial" w:hAnsi="Arial" w:cs="Arial"/>
           <w:lang w:val="es-419"/>
         </w:rPr>
-        <w:t>. Ambiente de co-simulación.</w:t>
+        <w:t xml:space="preserve">. Ambiente de </w:t>
+      </w:r>
+      <w:proofErr w:type="spellStart"/>
+      <w:r>
+        <w:rPr>
+          <w:rFonts w:ascii="Arial" w:hAnsi="Arial" w:cs="Arial"/>
+          <w:lang w:val="es-419"/>
+        </w:rPr>
+        <w:t>co-simulación</w:t>
+      </w:r>
+      <w:proofErr w:type="spellEnd"/>
+      <w:r>
+        <w:rPr>
+          <w:rFonts w:ascii="Arial" w:hAnsi="Arial" w:cs="Arial"/>
+          <w:lang w:val="es-419"/>
+        </w:rPr>
+        <w:t>.</w:t>
       </w:r>
     </w:p>
     <w:p>
@@ -31624,25 +32319,7 @@
         <w:rPr>
           <w:rFonts w:eastAsia="Arial" w:cs="Arial"/>
         </w:rPr>
-        <w:t>APÍTULO V</w:t>
-      </w:r>
-      <w:r>
-        <w:rPr>
-          <w:rFonts w:eastAsia="Arial" w:cs="Arial"/>
-        </w:rPr>
-        <w:t>I</w:t>
-      </w:r>
-      <w:r>
-        <w:rPr>
-          <w:rFonts w:eastAsia="Arial" w:cs="Arial"/>
-        </w:rPr>
-        <w:t>.</w:t>
-      </w:r>
-      <w:r>
-        <w:rPr>
-          <w:rFonts w:eastAsia="Arial" w:cs="Arial"/>
-        </w:rPr>
-        <w:t xml:space="preserve"> CONCLUSIONES</w:t>
+        <w:t>APÍTULO VI. CONCLUSIONES</w:t>
       </w:r>
     </w:p>
     <w:p>
@@ -35233,7 +35910,7 @@
 </file>
 
 <file path=word/comments.xml><?xml version="1.0" encoding="utf-8"?>
-<w:comments xmlns:wpc="http://schemas.microsoft.com/office/word/2010/wordprocessingCanvas" xmlns:cx="http://schemas.microsoft.com/office/drawing/2014/chartex" xmlns:cx1="http://schemas.microsoft.com/office/drawing/2015/9/8/chartex" xmlns:cx2="http://schemas.microsoft.com/office/drawing/2015/10/21/chartex" xmlns:cx3="http://schemas.microsoft.com/office/drawing/2016/5/9/chartex" xmlns:cx4="http://schemas.microsoft.com/office/drawing/2016/5/10/chartex" xmlns:cx5="http://schemas.microsoft.com/office/drawing/2016/5/11/chartex" xmlns:cx6="http://schemas.microsoft.com/office/drawing/2016/5/12/chartex" xmlns:cx7="http://schemas.microsoft.com/office/drawing/2016/5/13/chartex" xmlns:cx8="http://schemas.microsoft.com/office/drawing/2016/5/14/chartex" xmlns:mc="http://schemas.openxmlformats.org/markup-compatibility/2006" xmlns:aink="http://schemas.microsoft.com/office/drawing/2016/ink" xmlns:am3d="http://schemas.microsoft.com/office/drawing/2017/model3d" xmlns:o="urn:schemas-microsoft-com:office:office" xmlns:r="http://schemas.openxmlformats.org/officeDocument/2006/relationships" xmlns:m="http://schemas.openxmlformats.org/officeDocument/2006/math" xmlns:v="urn:schemas-microsoft-com:vml" xmlns:wp14="http://schemas.microsoft.com/office/word/2010/wordprocessingDrawing" xmlns:wp="http://schemas.openxmlformats.org/drawingml/2006/wordprocessingDrawing" xmlns:w10="urn:schemas-microsoft-com:office:word" xmlns:w="http://schemas.openxmlformats.org/wordprocessingml/2006/main" xmlns:w14="http://schemas.microsoft.com/office/word/2010/wordml" xmlns:w15="http://schemas.microsoft.com/office/word/2012/wordml" xmlns:w16cex="http://schemas.microsoft.com/office/word/2018/wordml/cex" xmlns:w16cid="http://schemas.microsoft.com/office/word/2016/wordml/cid" xmlns:w16="http://schemas.microsoft.com/office/word/2018/wordml" xmlns:w16se="http://schemas.microsoft.com/office/word/2015/wordml/symex" xmlns:wpg="http://schemas.microsoft.com/office/word/2010/wordprocessingGroup" xmlns:wpi="http://schemas.microsoft.com/office/word/2010/wordprocessingInk" xmlns:wne="http://schemas.microsoft.com/office/word/2006/wordml" xmlns:wps="http://schemas.microsoft.com/office/word/2010/wordprocessingShape" mc:Ignorable="w14 w15 w16se w16cid w16 w16cex wp14">
+<w:comments xmlns:wpc="http://schemas.microsoft.com/office/word/2010/wordprocessingCanvas" xmlns:cx="http://schemas.microsoft.com/office/drawing/2014/chartex" xmlns:cx1="http://schemas.microsoft.com/office/drawing/2015/9/8/chartex" xmlns:cx2="http://schemas.microsoft.com/office/drawing/2015/10/21/chartex" xmlns:cx3="http://schemas.microsoft.com/office/drawing/2016/5/9/chartex" xmlns:cx4="http://schemas.microsoft.com/office/drawing/2016/5/10/chartex" xmlns:cx5="http://schemas.microsoft.com/office/drawing/2016/5/11/chartex" xmlns:cx6="http://schemas.microsoft.com/office/drawing/2016/5/12/chartex" xmlns:cx7="http://schemas.microsoft.com/office/drawing/2016/5/13/chartex" xmlns:cx8="http://schemas.microsoft.com/office/drawing/2016/5/14/chartex" xmlns:mc="http://schemas.openxmlformats.org/markup-compatibility/2006" xmlns:aink="http://schemas.microsoft.com/office/drawing/2016/ink" xmlns:am3d="http://schemas.microsoft.com/office/drawing/2017/model3d" xmlns:o="urn:schemas-microsoft-com:office:office" xmlns:r="http://schemas.openxmlformats.org/officeDocument/2006/relationships" xmlns:m="http://schemas.openxmlformats.org/officeDocument/2006/math" xmlns:v="urn:schemas-microsoft-com:vml" xmlns:wp14="http://schemas.microsoft.com/office/word/2010/wordprocessingDrawing" xmlns:wp="http://schemas.openxmlformats.org/drawingml/2006/wordprocessingDrawing" xmlns:w10="urn:schemas-microsoft-com:office:word" xmlns:w="http://schemas.openxmlformats.org/wordprocessingml/2006/main" xmlns:w14="http://schemas.microsoft.com/office/word/2010/wordml" xmlns:w15="http://schemas.microsoft.com/office/word/2012/wordml" xmlns:w16cex="http://schemas.microsoft.com/office/word/2018/wordml/cex" xmlns:w16cid="http://schemas.microsoft.com/office/word/2016/wordml/cid" xmlns:w16="http://schemas.microsoft.com/office/word/2018/wordml" xmlns:w16sdtdh="http://schemas.microsoft.com/office/word/2020/wordml/sdtdatahash" xmlns:w16se="http://schemas.microsoft.com/office/word/2015/wordml/symex" xmlns:wpg="http://schemas.microsoft.com/office/word/2010/wordprocessingGroup" xmlns:wpi="http://schemas.microsoft.com/office/word/2010/wordprocessingInk" xmlns:wne="http://schemas.microsoft.com/office/word/2006/wordml" xmlns:wps="http://schemas.microsoft.com/office/word/2010/wordprocessingShape" mc:Ignorable="w14 w15 w16se w16cid w16 w16cex w16sdtdh wp14">
   <w:comment w:id="43" w:author="Erica Cecilia Ruiz Ibarra" w:date="2021-05-13T19:35:00Z" w:initials="">
     <w:p>
       <w:pPr>
@@ -35267,20 +35944,41 @@
 </file>
 
 <file path=word/commentsExtended.xml><?xml version="1.0" encoding="utf-8"?>
-<w15:commentsEx xmlns:wpc="http://schemas.microsoft.com/office/word/2010/wordprocessingCanvas" xmlns:cx="http://schemas.microsoft.com/office/drawing/2014/chartex" xmlns:cx1="http://schemas.microsoft.com/office/drawing/2015/9/8/chartex" xmlns:cx2="http://schemas.microsoft.com/office/drawing/2015/10/21/chartex" xmlns:cx3="http://schemas.microsoft.com/office/drawing/2016/5/9/chartex" xmlns:cx4="http://schemas.microsoft.com/office/drawing/2016/5/10/chartex" xmlns:cx5="http://schemas.microsoft.com/office/drawing/2016/5/11/chartex" xmlns:cx6="http://schemas.microsoft.com/office/drawing/2016/5/12/chartex" xmlns:cx7="http://schemas.microsoft.com/office/drawing/2016/5/13/chartex" xmlns:cx8="http://schemas.microsoft.com/office/drawing/2016/5/14/chartex" xmlns:mc="http://schemas.openxmlformats.org/markup-compatibility/2006" xmlns:aink="http://schemas.microsoft.com/office/drawing/2016/ink" xmlns:am3d="http://schemas.microsoft.com/office/drawing/2017/model3d" xmlns:o="urn:schemas-microsoft-com:office:office" xmlns:r="http://schemas.openxmlformats.org/officeDocument/2006/relationships" xmlns:m="http://schemas.openxmlformats.org/officeDocument/2006/math" xmlns:v="urn:schemas-microsoft-com:vml" xmlns:wp14="http://schemas.microsoft.com/office/word/2010/wordprocessingDrawing" xmlns:wp="http://schemas.openxmlformats.org/drawingml/2006/wordprocessingDrawing" xmlns:w10="urn:schemas-microsoft-com:office:word" xmlns:w="http://schemas.openxmlformats.org/wordprocessingml/2006/main" xmlns:w14="http://schemas.microsoft.com/office/word/2010/wordml" xmlns:w15="http://schemas.microsoft.com/office/word/2012/wordml" xmlns:w16cex="http://schemas.microsoft.com/office/word/2018/wordml/cex" xmlns:w16cid="http://schemas.microsoft.com/office/word/2016/wordml/cid" xmlns:w16="http://schemas.microsoft.com/office/word/2018/wordml" xmlns:w16se="http://schemas.microsoft.com/office/word/2015/wordml/symex" xmlns:wpg="http://schemas.microsoft.com/office/word/2010/wordprocessingGroup" xmlns:wpi="http://schemas.microsoft.com/office/word/2010/wordprocessingInk" xmlns:wne="http://schemas.microsoft.com/office/word/2006/wordml" xmlns:wps="http://schemas.microsoft.com/office/word/2010/wordprocessingShape" mc:Ignorable="w14 w15 w16se w16cid w16 w16cex wp14">
+<w15:commentsEx xmlns:wpc="http://schemas.microsoft.com/office/word/2010/wordprocessingCanvas" xmlns:cx="http://schemas.microsoft.com/office/drawing/2014/chartex" xmlns:cx1="http://schemas.microsoft.com/office/drawing/2015/9/8/chartex" xmlns:cx2="http://schemas.microsoft.com/office/drawing/2015/10/21/chartex" xmlns:cx3="http://schemas.microsoft.com/office/drawing/2016/5/9/chartex" xmlns:cx4="http://schemas.microsoft.com/office/drawing/2016/5/10/chartex" xmlns:cx5="http://schemas.microsoft.com/office/drawing/2016/5/11/chartex" xmlns:cx6="http://schemas.microsoft.com/office/drawing/2016/5/12/chartex" xmlns:cx7="http://schemas.microsoft.com/office/drawing/2016/5/13/chartex" xmlns:cx8="http://schemas.microsoft.com/office/drawing/2016/5/14/chartex" xmlns:mc="http://schemas.openxmlformats.org/markup-compatibility/2006" xmlns:aink="http://schemas.microsoft.com/office/drawing/2016/ink" xmlns:am3d="http://schemas.microsoft.com/office/drawing/2017/model3d" xmlns:o="urn:schemas-microsoft-com:office:office" xmlns:r="http://schemas.openxmlformats.org/officeDocument/2006/relationships" xmlns:m="http://schemas.openxmlformats.org/officeDocument/2006/math" xmlns:v="urn:schemas-microsoft-com:vml" xmlns:wp14="http://schemas.microsoft.com/office/word/2010/wordprocessingDrawing" xmlns:wp="http://schemas.openxmlformats.org/drawingml/2006/wordprocessingDrawing" xmlns:w10="urn:schemas-microsoft-com:office:word" xmlns:w="http://schemas.openxmlformats.org/wordprocessingml/2006/main" xmlns:w14="http://schemas.microsoft.com/office/word/2010/wordml" xmlns:w15="http://schemas.microsoft.com/office/word/2012/wordml" xmlns:w16cex="http://schemas.microsoft.com/office/word/2018/wordml/cex" xmlns:w16cid="http://schemas.microsoft.com/office/word/2016/wordml/cid" xmlns:w16="http://schemas.microsoft.com/office/word/2018/wordml" xmlns:w16sdtdh="http://schemas.microsoft.com/office/word/2020/wordml/sdtdatahash" xmlns:w16se="http://schemas.microsoft.com/office/word/2015/wordml/symex" xmlns:wpg="http://schemas.microsoft.com/office/word/2010/wordprocessingGroup" xmlns:wpi="http://schemas.microsoft.com/office/word/2010/wordprocessingInk" xmlns:wne="http://schemas.microsoft.com/office/word/2006/wordml" xmlns:wps="http://schemas.microsoft.com/office/word/2010/wordprocessingShape" mc:Ignorable="w14 w15 w16se w16cid w16 w16cex w16sdtdh wp14">
   <w15:commentEx w15:paraId="0000015F" w15:done="0"/>
 </w15:commentsEx>
 </file>
 
 <file path=word/commentsIds.xml><?xml version="1.0" encoding="utf-8"?>
-<w16cid:commentsIds xmlns:wpc="http://schemas.microsoft.com/office/word/2010/wordprocessingCanvas" xmlns:cx="http://schemas.microsoft.com/office/drawing/2014/chartex" xmlns:cx1="http://schemas.microsoft.com/office/drawing/2015/9/8/chartex" xmlns:cx2="http://schemas.microsoft.com/office/drawing/2015/10/21/chartex" xmlns:cx3="http://schemas.microsoft.com/office/drawing/2016/5/9/chartex" xmlns:cx4="http://schemas.microsoft.com/office/drawing/2016/5/10/chartex" xmlns:cx5="http://schemas.microsoft.com/office/drawing/2016/5/11/chartex" xmlns:cx6="http://schemas.microsoft.com/office/drawing/2016/5/12/chartex" xmlns:cx7="http://schemas.microsoft.com/office/drawing/2016/5/13/chartex" xmlns:cx8="http://schemas.microsoft.com/office/drawing/2016/5/14/chartex" xmlns:mc="http://schemas.openxmlformats.org/markup-compatibility/2006" xmlns:aink="http://schemas.microsoft.com/office/drawing/2016/ink" xmlns:am3d="http://schemas.microsoft.com/office/drawing/2017/model3d" xmlns:o="urn:schemas-microsoft-com:office:office" xmlns:r="http://schemas.openxmlformats.org/officeDocument/2006/relationships" xmlns:m="http://schemas.openxmlformats.org/officeDocument/2006/math" xmlns:v="urn:schemas-microsoft-com:vml" xmlns:wp14="http://schemas.microsoft.com/office/word/2010/wordprocessingDrawing" xmlns:wp="http://schemas.openxmlformats.org/drawingml/2006/wordprocessingDrawing" xmlns:w10="urn:schemas-microsoft-com:office:word" xmlns:w="http://schemas.openxmlformats.org/wordprocessingml/2006/main" xmlns:w14="http://schemas.microsoft.com/office/word/2010/wordml" xmlns:w15="http://schemas.microsoft.com/office/word/2012/wordml" xmlns:w16cex="http://schemas.microsoft.com/office/word/2018/wordml/cex" xmlns:w16cid="http://schemas.microsoft.com/office/word/2016/wordml/cid" xmlns:w16="http://schemas.microsoft.com/office/word/2018/wordml" xmlns:w16se="http://schemas.microsoft.com/office/word/2015/wordml/symex" xmlns:wpg="http://schemas.microsoft.com/office/word/2010/wordprocessingGroup" xmlns:wpi="http://schemas.microsoft.com/office/word/2010/wordprocessingInk" xmlns:wne="http://schemas.microsoft.com/office/word/2006/wordml" xmlns:wps="http://schemas.microsoft.com/office/word/2010/wordprocessingShape" mc:Ignorable="w14 w15 w16se w16cid w16 w16cex wp14">
+<w16cid:commentsIds xmlns:wpc="http://schemas.microsoft.com/office/word/2010/wordprocessingCanvas" xmlns:cx="http://schemas.microsoft.com/office/drawing/2014/chartex" xmlns:cx1="http://schemas.microsoft.com/office/drawing/2015/9/8/chartex" xmlns:cx2="http://schemas.microsoft.com/office/drawing/2015/10/21/chartex" xmlns:cx3="http://schemas.microsoft.com/office/drawing/2016/5/9/chartex" xmlns:cx4="http://schemas.microsoft.com/office/drawing/2016/5/10/chartex" xmlns:cx5="http://schemas.microsoft.com/office/drawing/2016/5/11/chartex" xmlns:cx6="http://schemas.microsoft.com/office/drawing/2016/5/12/chartex" xmlns:cx7="http://schemas.microsoft.com/office/drawing/2016/5/13/chartex" xmlns:cx8="http://schemas.microsoft.com/office/drawing/2016/5/14/chartex" xmlns:mc="http://schemas.openxmlformats.org/markup-compatibility/2006" xmlns:aink="http://schemas.microsoft.com/office/drawing/2016/ink" xmlns:am3d="http://schemas.microsoft.com/office/drawing/2017/model3d" xmlns:o="urn:schemas-microsoft-com:office:office" xmlns:r="http://schemas.openxmlformats.org/officeDocument/2006/relationships" xmlns:m="http://schemas.openxmlformats.org/officeDocument/2006/math" xmlns:v="urn:schemas-microsoft-com:vml" xmlns:wp14="http://schemas.microsoft.com/office/word/2010/wordprocessingDrawing" xmlns:wp="http://schemas.openxmlformats.org/drawingml/2006/wordprocessingDrawing" xmlns:w10="urn:schemas-microsoft-com:office:word" xmlns:w="http://schemas.openxmlformats.org/wordprocessingml/2006/main" xmlns:w14="http://schemas.microsoft.com/office/word/2010/wordml" xmlns:w15="http://schemas.microsoft.com/office/word/2012/wordml" xmlns:w16cex="http://schemas.microsoft.com/office/word/2018/wordml/cex" xmlns:w16cid="http://schemas.microsoft.com/office/word/2016/wordml/cid" xmlns:w16="http://schemas.microsoft.com/office/word/2018/wordml" xmlns:w16sdtdh="http://schemas.microsoft.com/office/word/2020/wordml/sdtdatahash" xmlns:w16se="http://schemas.microsoft.com/office/word/2015/wordml/symex" xmlns:wpg="http://schemas.microsoft.com/office/word/2010/wordprocessingGroup" xmlns:wpi="http://schemas.microsoft.com/office/word/2010/wordprocessingInk" xmlns:wne="http://schemas.microsoft.com/office/word/2006/wordml" xmlns:wps="http://schemas.microsoft.com/office/word/2010/wordprocessingShape" mc:Ignorable="w14 w15 w16se w16cid w16 w16cex w16sdtdh wp14">
   <w16cid:commentId w16cid:paraId="0000015F" w16cid:durableId="244812B6"/>
 </w16cid:commentsIds>
 </file>
 
 <file path=word/numbering.xml><?xml version="1.0" encoding="utf-8"?>
-<w:numbering xmlns:wpc="http://schemas.microsoft.com/office/word/2010/wordprocessingCanvas" xmlns:cx="http://schemas.microsoft.com/office/drawing/2014/chartex" xmlns:cx1="http://schemas.microsoft.com/office/drawing/2015/9/8/chartex" xmlns:cx2="http://schemas.microsoft.com/office/drawing/2015/10/21/chartex" xmlns:cx3="http://schemas.microsoft.com/office/drawing/2016/5/9/chartex" xmlns:cx4="http://schemas.microsoft.com/office/drawing/2016/5/10/chartex" xmlns:cx5="http://schemas.microsoft.com/office/drawing/2016/5/11/chartex" xmlns:cx6="http://schemas.microsoft.com/office/drawing/2016/5/12/chartex" xmlns:cx7="http://schemas.microsoft.com/office/drawing/2016/5/13/chartex" xmlns:cx8="http://schemas.microsoft.com/office/drawing/2016/5/14/chartex" xmlns:mc="http://schemas.openxmlformats.org/markup-compatibility/2006" xmlns:aink="http://schemas.microsoft.com/office/drawing/2016/ink" xmlns:am3d="http://schemas.microsoft.com/office/drawing/2017/model3d" xmlns:o="urn:schemas-microsoft-com:office:office" xmlns:r="http://schemas.openxmlformats.org/officeDocument/2006/relationships" xmlns:m="http://schemas.openxmlformats.org/officeDocument/2006/math" xmlns:v="urn:schemas-microsoft-com:vml" xmlns:wp14="http://schemas.microsoft.com/office/word/2010/wordprocessingDrawing" xmlns:wp="http://schemas.openxmlformats.org/drawingml/2006/wordprocessingDrawing" xmlns:w10="urn:schemas-microsoft-com:office:word" xmlns:w="http://schemas.openxmlformats.org/wordprocessingml/2006/main" xmlns:w14="http://schemas.microsoft.com/office/word/2010/wordml" xmlns:w15="http://schemas.microsoft.com/office/word/2012/wordml" xmlns:w16cex="http://schemas.microsoft.com/office/word/2018/wordml/cex" xmlns:w16cid="http://schemas.microsoft.com/office/word/2016/wordml/cid" xmlns:w16="http://schemas.microsoft.com/office/word/2018/wordml" xmlns:w16se="http://schemas.microsoft.com/office/word/2015/wordml/symex" xmlns:wpg="http://schemas.microsoft.com/office/word/2010/wordprocessingGroup" xmlns:wpi="http://schemas.microsoft.com/office/word/2010/wordprocessingInk" xmlns:wne="http://schemas.microsoft.com/office/word/2006/wordml" xmlns:wps="http://schemas.microsoft.com/office/word/2010/wordprocessingShape" mc:Ignorable="w14 w15 w16se w16cid w16 w16cex wp14">
+<w:numbering xmlns:wpc="http://schemas.microsoft.com/office/word/2010/wordprocessingCanvas" xmlns:cx="http://schemas.microsoft.com/office/drawing/2014/chartex" xmlns:cx1="http://schemas.microsoft.com/office/drawing/2015/9/8/chartex" xmlns:cx2="http://schemas.microsoft.com/office/drawing/2015/10/21/chartex" xmlns:cx3="http://schemas.microsoft.com/office/drawing/2016/5/9/chartex" xmlns:cx4="http://schemas.microsoft.com/office/drawing/2016/5/10/chartex" xmlns:cx5="http://schemas.microsoft.com/office/drawing/2016/5/11/chartex" xmlns:cx6="http://schemas.microsoft.com/office/drawing/2016/5/12/chartex" xmlns:cx7="http://schemas.microsoft.com/office/drawing/2016/5/13/chartex" xmlns:cx8="http://schemas.microsoft.com/office/drawing/2016/5/14/chartex" xmlns:mc="http://schemas.openxmlformats.org/markup-compatibility/2006" xmlns:aink="http://schemas.microsoft.com/office/drawing/2016/ink" xmlns:am3d="http://schemas.microsoft.com/office/drawing/2017/model3d" xmlns:o="urn:schemas-microsoft-com:office:office" xmlns:r="http://schemas.openxmlformats.org/officeDocument/2006/relationships" xmlns:m="http://schemas.openxmlformats.org/officeDocument/2006/math" xmlns:v="urn:schemas-microsoft-com:vml" xmlns:wp14="http://schemas.microsoft.com/office/word/2010/wordprocessingDrawing" xmlns:wp="http://schemas.openxmlformats.org/drawingml/2006/wordprocessingDrawing" xmlns:w10="urn:schemas-microsoft-com:office:word" xmlns:w="http://schemas.openxmlformats.org/wordprocessingml/2006/main" xmlns:w14="http://schemas.microsoft.com/office/word/2010/wordml" xmlns:w15="http://schemas.microsoft.com/office/word/2012/wordml" xmlns:w16cex="http://schemas.microsoft.com/office/word/2018/wordml/cex" xmlns:w16cid="http://schemas.microsoft.com/office/word/2016/wordml/cid" xmlns:w16="http://schemas.microsoft.com/office/word/2018/wordml" xmlns:w16sdtdh="http://schemas.microsoft.com/office/word/2020/wordml/sdtdatahash" xmlns:w16se="http://schemas.microsoft.com/office/word/2015/wordml/symex" xmlns:wpg="http://schemas.microsoft.com/office/word/2010/wordprocessingGroup" xmlns:wpi="http://schemas.microsoft.com/office/word/2010/wordprocessingInk" xmlns:wne="http://schemas.microsoft.com/office/word/2006/wordml" xmlns:wps="http://schemas.microsoft.com/office/word/2010/wordprocessingShape" mc:Ignorable="w14 w15 w16se w16cid w16 w16cex w16sdtdh wp14">
   <w:abstractNum w:abstractNumId="0" w15:restartNumberingAfterBreak="0">
+    <w:nsid w:val="FFFFFF89"/>
+    <w:multiLevelType w:val="singleLevel"/>
+    <w:tmpl w:val="93AA4EA2"/>
+    <w:lvl w:ilvl="0">
+      <w:start w:val="1"/>
+      <w:numFmt w:val="bullet"/>
+      <w:pStyle w:val="Listaconvietas"/>
+      <w:lvlText w:val=""/>
+      <w:lvlJc w:val="left"/>
+      <w:pPr>
+        <w:tabs>
+          <w:tab w:val="num" w:pos="360"/>
+        </w:tabs>
+        <w:ind w:left="360" w:hanging="360"/>
+      </w:pPr>
+      <w:rPr>
+        <w:rFonts w:ascii="Symbol" w:hAnsi="Symbol" w:hint="default"/>
+      </w:rPr>
+    </w:lvl>
+  </w:abstractNum>
+  <w:abstractNum w:abstractNumId="1" w15:restartNumberingAfterBreak="0">
     <w:nsid w:val="05845612"/>
     <w:multiLevelType w:val="hybridMultilevel"/>
     <w:tmpl w:val="8CC84910"/>
@@ -35393,7 +36091,7 @@
       </w:rPr>
     </w:lvl>
   </w:abstractNum>
-  <w:abstractNum w:abstractNumId="1" w15:restartNumberingAfterBreak="0">
+  <w:abstractNum w:abstractNumId="2" w15:restartNumberingAfterBreak="0">
     <w:nsid w:val="24FF0C97"/>
     <w:multiLevelType w:val="multilevel"/>
     <w:tmpl w:val="6596A218"/>
@@ -35506,7 +36204,7 @@
       </w:rPr>
     </w:lvl>
   </w:abstractNum>
-  <w:abstractNum w:abstractNumId="2" w15:restartNumberingAfterBreak="0">
+  <w:abstractNum w:abstractNumId="3" w15:restartNumberingAfterBreak="0">
     <w:nsid w:val="357337DC"/>
     <w:multiLevelType w:val="hybridMultilevel"/>
     <w:tmpl w:val="54F00580"/>
@@ -35595,7 +36293,7 @@
       </w:pPr>
     </w:lvl>
   </w:abstractNum>
-  <w:abstractNum w:abstractNumId="3" w15:restartNumberingAfterBreak="0">
+  <w:abstractNum w:abstractNumId="4" w15:restartNumberingAfterBreak="0">
     <w:nsid w:val="38D7403E"/>
     <w:multiLevelType w:val="multilevel"/>
     <w:tmpl w:val="869C72FE"/>
@@ -35708,7 +36406,7 @@
       </w:rPr>
     </w:lvl>
   </w:abstractNum>
-  <w:abstractNum w:abstractNumId="4" w15:restartNumberingAfterBreak="0">
+  <w:abstractNum w:abstractNumId="5" w15:restartNumberingAfterBreak="0">
     <w:nsid w:val="48760E70"/>
     <w:multiLevelType w:val="hybridMultilevel"/>
     <w:tmpl w:val="C36EEAD6"/>
@@ -35821,7 +36519,7 @@
       </w:rPr>
     </w:lvl>
   </w:abstractNum>
-  <w:abstractNum w:abstractNumId="5" w15:restartNumberingAfterBreak="0">
+  <w:abstractNum w:abstractNumId="6" w15:restartNumberingAfterBreak="0">
     <w:nsid w:val="61356C82"/>
     <w:multiLevelType w:val="multilevel"/>
     <w:tmpl w:val="2A0A3FDE"/>
@@ -35934,7 +36632,7 @@
       </w:rPr>
     </w:lvl>
   </w:abstractNum>
-  <w:abstractNum w:abstractNumId="6" w15:restartNumberingAfterBreak="0">
+  <w:abstractNum w:abstractNumId="7" w15:restartNumberingAfterBreak="0">
     <w:nsid w:val="6695226D"/>
     <w:multiLevelType w:val="multilevel"/>
     <w:tmpl w:val="EE8AB95A"/>
@@ -36047,7 +36745,7 @@
       </w:rPr>
     </w:lvl>
   </w:abstractNum>
-  <w:abstractNum w:abstractNumId="7" w15:restartNumberingAfterBreak="0">
+  <w:abstractNum w:abstractNumId="8" w15:restartNumberingAfterBreak="0">
     <w:nsid w:val="76655AB4"/>
     <w:multiLevelType w:val="multilevel"/>
     <w:tmpl w:val="E2DEF1B2"/>
@@ -36160,7 +36858,7 @@
       </w:rPr>
     </w:lvl>
   </w:abstractNum>
-  <w:abstractNum w:abstractNumId="8" w15:restartNumberingAfterBreak="0">
+  <w:abstractNum w:abstractNumId="9" w15:restartNumberingAfterBreak="0">
     <w:nsid w:val="7A9F6A0E"/>
     <w:multiLevelType w:val="multilevel"/>
     <w:tmpl w:val="F1420BCE"/>
@@ -36274,37 +36972,40 @@
     </w:lvl>
   </w:abstractNum>
   <w:num w:numId="1">
+    <w:abstractNumId w:val="6"/>
+  </w:num>
+  <w:num w:numId="2">
+    <w:abstractNumId w:val="4"/>
+  </w:num>
+  <w:num w:numId="3">
+    <w:abstractNumId w:val="9"/>
+  </w:num>
+  <w:num w:numId="4">
+    <w:abstractNumId w:val="2"/>
+  </w:num>
+  <w:num w:numId="5">
+    <w:abstractNumId w:val="8"/>
+  </w:num>
+  <w:num w:numId="6">
+    <w:abstractNumId w:val="7"/>
+  </w:num>
+  <w:num w:numId="7">
+    <w:abstractNumId w:val="1"/>
+  </w:num>
+  <w:num w:numId="8">
     <w:abstractNumId w:val="5"/>
   </w:num>
-  <w:num w:numId="2">
+  <w:num w:numId="9">
     <w:abstractNumId w:val="3"/>
   </w:num>
-  <w:num w:numId="3">
-    <w:abstractNumId w:val="8"/>
-  </w:num>
-  <w:num w:numId="4">
-    <w:abstractNumId w:val="1"/>
-  </w:num>
-  <w:num w:numId="5">
-    <w:abstractNumId w:val="7"/>
-  </w:num>
-  <w:num w:numId="6">
-    <w:abstractNumId w:val="6"/>
-  </w:num>
-  <w:num w:numId="7">
+  <w:num w:numId="10">
     <w:abstractNumId w:val="0"/>
-  </w:num>
-  <w:num w:numId="8">
-    <w:abstractNumId w:val="4"/>
-  </w:num>
-  <w:num w:numId="9">
-    <w:abstractNumId w:val="2"/>
   </w:num>
 </w:numbering>
 </file>
 
 <file path=word/styles.xml><?xml version="1.0" encoding="utf-8"?>
-<w:styles xmlns:mc="http://schemas.openxmlformats.org/markup-compatibility/2006" xmlns:r="http://schemas.openxmlformats.org/officeDocument/2006/relationships" xmlns:w="http://schemas.openxmlformats.org/wordprocessingml/2006/main" xmlns:w14="http://schemas.microsoft.com/office/word/2010/wordml" xmlns:w15="http://schemas.microsoft.com/office/word/2012/wordml" xmlns:w16cex="http://schemas.microsoft.com/office/word/2018/wordml/cex" xmlns:w16cid="http://schemas.microsoft.com/office/word/2016/wordml/cid" xmlns:w16="http://schemas.microsoft.com/office/word/2018/wordml" xmlns:w16se="http://schemas.microsoft.com/office/word/2015/wordml/symex" mc:Ignorable="w14 w15 w16se w16cid w16 w16cex">
+<w:styles xmlns:mc="http://schemas.openxmlformats.org/markup-compatibility/2006" xmlns:r="http://schemas.openxmlformats.org/officeDocument/2006/relationships" xmlns:w="http://schemas.openxmlformats.org/wordprocessingml/2006/main" xmlns:w14="http://schemas.microsoft.com/office/word/2010/wordml" xmlns:w15="http://schemas.microsoft.com/office/word/2012/wordml" xmlns:w16cex="http://schemas.microsoft.com/office/word/2018/wordml/cex" xmlns:w16cid="http://schemas.microsoft.com/office/word/2016/wordml/cid" xmlns:w16="http://schemas.microsoft.com/office/word/2018/wordml" xmlns:w16sdtdh="http://schemas.microsoft.com/office/word/2020/wordml/sdtdatahash" xmlns:w16se="http://schemas.microsoft.com/office/word/2015/wordml/symex" mc:Ignorable="w14 w15 w16se w16cid w16 w16cex w16sdtdh">
   <w:docDefaults>
     <w:rPrDefault>
       <w:rPr>
@@ -36831,6 +37532,7 @@
   <w:style w:type="character" w:default="1" w:styleId="Fuentedeprrafopredeter">
     <w:name w:val="Default Paragraph Font"/>
     <w:uiPriority w:val="1"/>
+    <w:semiHidden/>
     <w:unhideWhenUsed/>
   </w:style>
   <w:style w:type="table" w:default="1" w:styleId="Tablanormal">
@@ -37212,6 +37914,19 @@
       <w:ind w:left="480"/>
     </w:pPr>
   </w:style>
+  <w:style w:type="paragraph" w:styleId="Listaconvietas">
+    <w:name w:val="List Bullet"/>
+    <w:basedOn w:val="Normal"/>
+    <w:uiPriority w:val="99"/>
+    <w:unhideWhenUsed/>
+    <w:rsid w:val="00A56534"/>
+    <w:pPr>
+      <w:numPr>
+        <w:numId w:val="10"/>
+      </w:numPr>
+      <w:contextualSpacing/>
+    </w:pPr>
+  </w:style>
 </w:styles>
 </file>
 

</xml_diff>